<commit_message>
added laststep annotation made build visualizer a bit shinier updated some failing tests
</commit_message>
<xml_diff>
--- a/osmotester/doc/tutorial_jenkins_support.docx
+++ b/osmotester/doc/tutorial_jenkins_support.docx
@@ -18,16 +18,8 @@
         <w:rPr>
           <w:lang w:val="en-US"/>
         </w:rPr>
-        <w:t xml:space="preserve">Online Testing with </w:t>
-      </w:r>
-      <w:proofErr w:type="spellStart"/>
-      <w:r>
-        <w:rPr>
-          <w:lang w:val="en-US"/>
-        </w:rPr>
-        <w:t>JUnit</w:t>
-      </w:r>
-      <w:proofErr w:type="spellEnd"/>
+        <w:t>Basic Jenkins Integration</w:t>
+      </w:r>
     </w:p>
     <w:p>
       <w:pPr>
@@ -60,8 +52,6 @@
           <w:lang w:val="en-US"/>
         </w:rPr>
       </w:pPr>
-      <w:bookmarkStart w:id="0" w:name="_GoBack"/>
-      <w:bookmarkEnd w:id="0"/>
       <w:r>
         <w:rPr>
           <w:lang w:val="en-US"/>
@@ -180,7 +170,7 @@
           <w:r>
             <w:fldChar w:fldCharType="separate"/>
           </w:r>
-          <w:hyperlink w:anchor="_Toc327389458" w:history="1">
+          <w:hyperlink w:anchor="_Toc334520287" w:history="1">
             <w:r>
               <w:rPr>
                 <w:rStyle w:val="Hyperlink"/>
@@ -208,7 +198,7 @@
                 <w:noProof/>
                 <w:webHidden/>
               </w:rPr>
-              <w:instrText xml:space="preserve"> PAGEREF _Toc327389458 \h </w:instrText>
+              <w:instrText xml:space="preserve"> PAGEREF _Toc334520287 \h </w:instrText>
             </w:r>
             <w:r>
               <w:rPr>
@@ -251,7 +241,7 @@
               <w:lang w:val="fi-FI" w:eastAsia="fi-FI"/>
             </w:rPr>
           </w:pPr>
-          <w:hyperlink w:anchor="_Toc327389459" w:history="1">
+          <w:hyperlink w:anchor="_Toc334520288" w:history="1">
             <w:r>
               <w:rPr>
                 <w:rStyle w:val="Hyperlink"/>
@@ -279,7 +269,7 @@
                 <w:noProof/>
                 <w:webHidden/>
               </w:rPr>
-              <w:instrText xml:space="preserve"> PAGEREF _Toc327389459 \h </w:instrText>
+              <w:instrText xml:space="preserve"> PAGEREF _Toc334520288 \h </w:instrText>
             </w:r>
             <w:r>
               <w:rPr>
@@ -322,7 +312,7 @@
               <w:lang w:val="fi-FI" w:eastAsia="fi-FI"/>
             </w:rPr>
           </w:pPr>
-          <w:hyperlink w:anchor="_Toc327389460" w:history="1">
+          <w:hyperlink w:anchor="_Toc334520289" w:history="1">
             <w:r>
               <w:rPr>
                 <w:rStyle w:val="Hyperlink"/>
@@ -350,7 +340,7 @@
                 <w:noProof/>
                 <w:webHidden/>
               </w:rPr>
-              <w:instrText xml:space="preserve"> PAGEREF _Toc327389460 \h </w:instrText>
+              <w:instrText xml:space="preserve"> PAGEREF _Toc334520289 \h </w:instrText>
             </w:r>
             <w:r>
               <w:rPr>
@@ -393,7 +383,7 @@
               <w:lang w:val="fi-FI" w:eastAsia="fi-FI"/>
             </w:rPr>
           </w:pPr>
-          <w:hyperlink w:anchor="_Toc327389461" w:history="1">
+          <w:hyperlink w:anchor="_Toc334520290" w:history="1">
             <w:r>
               <w:rPr>
                 <w:rStyle w:val="Hyperlink"/>
@@ -421,7 +411,7 @@
                 <w:noProof/>
                 <w:webHidden/>
               </w:rPr>
-              <w:instrText xml:space="preserve"> PAGEREF _Toc327389461 \h </w:instrText>
+              <w:instrText xml:space="preserve"> PAGEREF _Toc334520290 \h </w:instrText>
             </w:r>
             <w:r>
               <w:rPr>
@@ -464,7 +454,7 @@
               <w:lang w:val="fi-FI" w:eastAsia="fi-FI"/>
             </w:rPr>
           </w:pPr>
-          <w:hyperlink w:anchor="_Toc327389462" w:history="1">
+          <w:hyperlink w:anchor="_Toc334520291" w:history="1">
             <w:r>
               <w:rPr>
                 <w:rStyle w:val="Hyperlink"/>
@@ -492,7 +482,7 @@
                 <w:noProof/>
                 <w:webHidden/>
               </w:rPr>
-              <w:instrText xml:space="preserve"> PAGEREF _Toc327389462 \h </w:instrText>
+              <w:instrText xml:space="preserve"> PAGEREF _Toc334520291 \h </w:instrText>
             </w:r>
             <w:r>
               <w:rPr>
@@ -555,7 +545,7 @@
           <w:lang w:val="en-US"/>
         </w:rPr>
       </w:pPr>
-      <w:bookmarkStart w:id="1" w:name="_Toc327389458"/>
+      <w:bookmarkStart w:id="0" w:name="_Toc334520287"/>
       <w:r>
         <w:rPr>
           <w:lang w:val="en-US"/>
@@ -563,6 +553,66 @@
         <w:lastRenderedPageBreak/>
         <w:t>Introduction</w:t>
       </w:r>
+      <w:bookmarkEnd w:id="0"/>
+    </w:p>
+    <w:p>
+      <w:pPr>
+        <w:jc w:val="both"/>
+        <w:rPr>
+          <w:lang w:val="en-US"/>
+        </w:rPr>
+      </w:pPr>
+      <w:r>
+        <w:rPr>
+          <w:lang w:val="en-US"/>
+        </w:rPr>
+        <w:t xml:space="preserve">This tutorial </w:t>
+      </w:r>
+      <w:r>
+        <w:rPr>
+          <w:lang w:val="en-US"/>
+        </w:rPr>
+        <w:t>discusses integrating OSMO Tester test generation with Jenkins</w:t>
+      </w:r>
+      <w:r>
+        <w:rPr>
+          <w:lang w:val="en-US"/>
+        </w:rPr>
+        <w:t xml:space="preserve">. </w:t>
+      </w:r>
+      <w:r>
+        <w:rPr>
+          <w:lang w:val="en-US"/>
+        </w:rPr>
+        <w:t>The reader should be familiar with the basic use of OSMO Tester from other tutorials. The reader should</w:t>
+      </w:r>
+      <w:r>
+        <w:rPr>
+          <w:lang w:val="en-US"/>
+        </w:rPr>
+        <w:t xml:space="preserve"> also understand their Jenkins.</w:t>
+      </w:r>
+      <w:r>
+        <w:rPr>
+          <w:lang w:val="en-US"/>
+        </w:rPr>
+        <w:t xml:space="preserve"> If you are unfamiliar, ask the butler.</w:t>
+      </w:r>
+    </w:p>
+    <w:p>
+      <w:pPr>
+        <w:pStyle w:val="Heading1"/>
+        <w:rPr>
+          <w:lang w:val="en-US"/>
+        </w:rPr>
+      </w:pPr>
+      <w:bookmarkStart w:id="1" w:name="_Toc334520288"/>
+      <w:r>
+        <w:rPr>
+          <w:lang w:val="en-US"/>
+        </w:rPr>
+        <w:t>Custom Integration</w:t>
+      </w:r>
       <w:bookmarkEnd w:id="1"/>
     </w:p>
     <w:p>
@@ -576,39 +626,27 @@
         <w:rPr>
           <w:lang w:val="en-US"/>
         </w:rPr>
-        <w:t xml:space="preserve">This tutorial </w:t>
-      </w:r>
-      <w:r>
-        <w:rPr>
-          <w:lang w:val="en-US"/>
-        </w:rPr>
-        <w:t>discusses integrating OSMO Tester test generation with Jenkins</w:t>
-      </w:r>
-      <w:r>
-        <w:rPr>
-          <w:lang w:val="en-US"/>
-        </w:rPr>
-        <w:t xml:space="preserve">. </w:t>
-      </w:r>
-      <w:r>
-        <w:rPr>
-          <w:lang w:val="en-US"/>
-        </w:rPr>
-        <w:t>The reader should be familiar with the basic use of OSMO Tester from other tutorials. The reader should also understand their Jenkins</w:t>
+        <w:t xml:space="preserve">You can obviously integrate OSMO Tester test generation with Jenkins by your own custom integration solution. In this case, you would have OSMO Tester generate the test cases in one step, store these generated tests in one location, run another task after this to execute the tests and so on. However, in some cases, especially when you </w:t>
+      </w:r>
+      <w:r>
+        <w:rPr>
+          <w:lang w:val="en-US"/>
+        </w:rPr>
+        <w:t>are running online tests, you may wish to directly integrate the OSMO Tester results with the Jenkins reporting system. A typical approach for test results reporting in Java based applications in Jenkins is to use the Ant task format. This is what OSMO Tester also supports out of the box. Anything else, the customization is up to you (or someone you pay</w:t>
       </w:r>
       <w:proofErr w:type="gramStart"/>
       <w:r>
         <w:rPr>
           <w:lang w:val="en-US"/>
         </w:rPr>
-        <w:t>..</w:t>
+        <w:t>..)</w:t>
       </w:r>
       <w:proofErr w:type="gramEnd"/>
       <w:r>
         <w:rPr>
           <w:lang w:val="en-US"/>
         </w:rPr>
-        <w:t xml:space="preserve"> If you are unfamiliar, ask the butler.</w:t>
+        <w:t>.</w:t>
       </w:r>
     </w:p>
     <w:p>
@@ -618,12 +656,12 @@
           <w:lang w:val="en-US"/>
         </w:rPr>
       </w:pPr>
-      <w:bookmarkStart w:id="2" w:name="_Toc327389459"/>
-      <w:r>
-        <w:rPr>
-          <w:lang w:val="en-US"/>
-        </w:rPr>
-        <w:t>Custom Integration</w:t>
+      <w:bookmarkStart w:id="2" w:name="_Toc334520289"/>
+      <w:r>
+        <w:rPr>
+          <w:lang w:val="en-US"/>
+        </w:rPr>
+        <w:t>Built-In Integration</w:t>
       </w:r>
       <w:bookmarkEnd w:id="2"/>
     </w:p>
@@ -638,66 +676,68 @@
         <w:rPr>
           <w:lang w:val="en-US"/>
         </w:rPr>
-        <w:t xml:space="preserve">You can obviously integrate OSMO Tester test generation with Jenkins by your own custom integration solution. In this case, you would have OSMO Tester generate the test cases in one step, store these generated tests in one location, run another task after this to execute the tests and so on. However, in some cases, especially when you </w:t>
-      </w:r>
-      <w:r>
-        <w:rPr>
-          <w:lang w:val="en-US"/>
-        </w:rPr>
-        <w:t>are running online tests, you may wish to directly integrate the OSMO Tester results with the Jenkins reporting system. A typical approach for test results reporting in Java based applications in Jenkins is to use the Ant task format. This is what OSMO Tester also supports out of the box. Anything else, the customization is up to you (or someone you pay</w:t>
-      </w:r>
-      <w:proofErr w:type="gramStart"/>
-      <w:r>
-        <w:rPr>
-          <w:lang w:val="en-US"/>
-        </w:rPr>
-        <w:t>..)</w:t>
-      </w:r>
-      <w:proofErr w:type="gramEnd"/>
+        <w:t xml:space="preserve">To generate a Jenkins report, you need to add a specific listener to the OSMO Tester generator. </w:t>
+      </w:r>
+      <w:r>
+        <w:rPr>
+          <w:lang w:val="en-US"/>
+        </w:rPr>
+        <w:t>An example of this</w:t>
+      </w:r>
+      <w:r>
+        <w:rPr>
+          <w:lang w:val="en-US"/>
+        </w:rPr>
+        <w:t xml:space="preserve"> is shown in </w:t>
+      </w:r>
+      <w:r>
+        <w:rPr>
+          <w:lang w:val="en-US"/>
+        </w:rPr>
+        <w:fldChar w:fldCharType="begin"/>
+      </w:r>
+      <w:r>
+        <w:rPr>
+          <w:lang w:val="en-US"/>
+        </w:rPr>
+        <w:instrText xml:space="preserve"> REF _Ref334519724 \h </w:instrText>
+      </w:r>
+      <w:r>
+        <w:rPr>
+          <w:lang w:val="en-US"/>
+        </w:rPr>
+      </w:r>
+      <w:r>
+        <w:rPr>
+          <w:lang w:val="en-US"/>
+        </w:rPr>
+        <w:fldChar w:fldCharType="separate"/>
+      </w:r>
+      <w:r>
+        <w:rPr>
+          <w:lang w:val="en-US"/>
+        </w:rPr>
+        <w:t xml:space="preserve">Listing </w:t>
+      </w:r>
+      <w:r>
+        <w:rPr>
+          <w:noProof/>
+          <w:lang w:val="en-US"/>
+        </w:rPr>
+        <w:t>1</w:t>
+      </w:r>
+      <w:r>
+        <w:rPr>
+          <w:lang w:val="en-US"/>
+        </w:rPr>
+        <w:fldChar w:fldCharType="end"/>
+      </w:r>
       <w:r>
         <w:rPr>
           <w:lang w:val="en-US"/>
         </w:rPr>
         <w:t>.</w:t>
       </w:r>
-    </w:p>
-    <w:p>
-      <w:pPr>
-        <w:pStyle w:val="Heading1"/>
-        <w:rPr>
-          <w:lang w:val="en-US"/>
-        </w:rPr>
-      </w:pPr>
-      <w:bookmarkStart w:id="3" w:name="_Toc327389460"/>
-      <w:r>
-        <w:rPr>
-          <w:lang w:val="en-US"/>
-        </w:rPr>
-        <w:t>Built-In Integration</w:t>
-      </w:r>
-      <w:bookmarkEnd w:id="3"/>
-    </w:p>
-    <w:p>
-      <w:pPr>
-        <w:jc w:val="both"/>
-        <w:rPr>
-          <w:lang w:val="en-US"/>
-        </w:rPr>
-      </w:pPr>
-      <w:r>
-        <w:rPr>
-          <w:lang w:val="en-US"/>
-        </w:rPr>
-        <w:t xml:space="preserve">To generate a Jenkins report, you need to add a specific listener to the OSMO Tester generator. This is shown </w:t>
-      </w:r>
-      <w:proofErr w:type="gramStart"/>
-      <w:r>
-        <w:rPr>
-          <w:lang w:val="en-US"/>
-        </w:rPr>
-        <w:t>in .</w:t>
-      </w:r>
-      <w:proofErr w:type="gramEnd"/>
     </w:p>
     <w:p>
       <w:pPr>
@@ -714,7 +754,7 @@
           <w:lang w:val="en-US"/>
         </w:rPr>
       </w:pPr>
-      <w:bookmarkStart w:id="4" w:name="_Ref314951796"/>
+      <w:bookmarkStart w:id="3" w:name="_Ref314951796"/>
       <w:proofErr w:type="gramStart"/>
       <w:r>
         <w:rPr>
@@ -1112,23 +1152,7 @@
           <w:b/>
           <w:lang w:val="en-US"/>
         </w:rPr>
-        <w:t>("</w:t>
-      </w:r>
-      <w:r>
-        <w:rPr>
-          <w:rFonts w:ascii="Courier New" w:hAnsi="Courier New" w:cs="Courier New"/>
-          <w:b/>
-          <w:lang w:val="en-US"/>
-        </w:rPr>
-        <w:t>hello</w:t>
-      </w:r>
-      <w:r>
-        <w:rPr>
-          <w:rFonts w:ascii="Courier New" w:hAnsi="Courier New" w:cs="Courier New"/>
-          <w:b/>
-          <w:lang w:val="en-US"/>
-        </w:rPr>
-        <w:t>-steps.xml", true);</w:t>
+        <w:t>("hello-steps.xml", true);</w:t>
       </w:r>
     </w:p>
     <w:p>
@@ -1444,6 +1468,7 @@
           <w:lang w:val="en-US"/>
         </w:rPr>
       </w:pPr>
+      <w:bookmarkStart w:id="4" w:name="_Ref334519724"/>
       <w:proofErr w:type="gramStart"/>
       <w:r>
         <w:rPr>
@@ -1474,6 +1499,7 @@
       <w:r>
         <w:fldChar w:fldCharType="end"/>
       </w:r>
+      <w:bookmarkEnd w:id="3"/>
       <w:bookmarkEnd w:id="4"/>
       <w:proofErr w:type="gramStart"/>
       <w:r>
@@ -1494,25 +1520,7 @@
         <w:rPr>
           <w:lang w:val="en-US"/>
         </w:rPr>
-        <w:t>Modified</w:t>
-      </w:r>
-      <w:r>
-        <w:rPr>
-          <w:lang w:val="en-US"/>
-        </w:rPr>
-        <w:t xml:space="preserve"> model program </w:t>
-      </w:r>
-      <w:r>
-        <w:rPr>
-          <w:lang w:val="en-US"/>
-        </w:rPr>
-        <w:t xml:space="preserve">with </w:t>
-      </w:r>
-      <w:r>
-        <w:rPr>
-          <w:lang w:val="en-US"/>
-        </w:rPr>
-        <w:t>separate scripter</w:t>
+        <w:t>A Java program to run the build and produce the test results</w:t>
       </w:r>
       <w:r>
         <w:rPr>
@@ -1533,7 +1541,45 @@
         <w:rPr>
           <w:lang w:val="en-US"/>
         </w:rPr>
-        <w:t>When you have added this listener to the generator, it will automatically write the test report to the given file after test generation has finished. You then need to configure your Jenkins job to use this report. O</w:t>
+        <w:t xml:space="preserve">When you have added this listener to the generator, it will automatically write </w:t>
+      </w:r>
+      <w:r>
+        <w:rPr>
+          <w:lang w:val="en-US"/>
+        </w:rPr>
+        <w:t>a</w:t>
+      </w:r>
+      <w:r>
+        <w:rPr>
+          <w:lang w:val="en-US"/>
+        </w:rPr>
+        <w:t xml:space="preserve"> test report</w:t>
+      </w:r>
+      <w:r>
+        <w:rPr>
+          <w:lang w:val="en-US"/>
+        </w:rPr>
+        <w:t xml:space="preserve"> for all the executed test cases in the Ant </w:t>
+      </w:r>
+      <w:proofErr w:type="spellStart"/>
+      <w:r>
+        <w:rPr>
+          <w:lang w:val="en-US"/>
+        </w:rPr>
+        <w:t>JUnit</w:t>
+      </w:r>
+      <w:proofErr w:type="spellEnd"/>
+      <w:r>
+        <w:rPr>
+          <w:lang w:val="en-US"/>
+        </w:rPr>
+        <w:t xml:space="preserve"> test report format</w:t>
+      </w:r>
+      <w:r>
+        <w:rPr>
+          <w:lang w:val="en-US"/>
+        </w:rPr>
+        <w:t xml:space="preserve"> to the given file after test generation has finished. You then need to configure your Jenkins job to use this report. O</w:t>
       </w:r>
       <w:r>
         <w:rPr>
@@ -1567,7 +1613,885 @@
         <w:rPr>
           <w:lang w:val="en-US"/>
         </w:rPr>
-        <w:t>The parameter “true” that is given to the Jenkins report write defines whether you wish to have all test steps represented as separate test cases in the test report or if you wish to have each generated test case reported as a test case in Jenkins. Having test steps reported as test cases makes it easier sometimes in online testing to see from the report directly how test execution progressed. This can be especially useful in figuring out what happened if there is a failure.</w:t>
+        <w:t xml:space="preserve">The parameter “true” that is given to the Jenkins report </w:t>
+      </w:r>
+      <w:r>
+        <w:rPr>
+          <w:lang w:val="en-US"/>
+        </w:rPr>
+        <w:t xml:space="preserve">in </w:t>
+      </w:r>
+      <w:r>
+        <w:rPr>
+          <w:lang w:val="en-US"/>
+        </w:rPr>
+        <w:fldChar w:fldCharType="begin"/>
+      </w:r>
+      <w:r>
+        <w:rPr>
+          <w:lang w:val="en-US"/>
+        </w:rPr>
+        <w:instrText xml:space="preserve"> REF _Ref334519724 \h </w:instrText>
+      </w:r>
+      <w:r>
+        <w:rPr>
+          <w:lang w:val="en-US"/>
+        </w:rPr>
+      </w:r>
+      <w:r>
+        <w:rPr>
+          <w:lang w:val="en-US"/>
+        </w:rPr>
+        <w:fldChar w:fldCharType="separate"/>
+      </w:r>
+      <w:r>
+        <w:rPr>
+          <w:lang w:val="en-US"/>
+        </w:rPr>
+        <w:t xml:space="preserve">Listing </w:t>
+      </w:r>
+      <w:r>
+        <w:rPr>
+          <w:noProof/>
+          <w:lang w:val="en-US"/>
+        </w:rPr>
+        <w:t>1</w:t>
+      </w:r>
+      <w:r>
+        <w:rPr>
+          <w:lang w:val="en-US"/>
+        </w:rPr>
+        <w:fldChar w:fldCharType="end"/>
+      </w:r>
+      <w:r>
+        <w:rPr>
+          <w:lang w:val="en-US"/>
+        </w:rPr>
+        <w:t xml:space="preserve"> </w:t>
+      </w:r>
+      <w:r>
+        <w:rPr>
+          <w:lang w:val="en-US"/>
+        </w:rPr>
+        <w:t xml:space="preserve">defines whether you wish to have all test steps represented as separate test cases in the test report or if you wish to have each generated test case reported as a test case in Jenkins. Having test steps reported as test cases makes it easier sometimes </w:t>
+      </w:r>
+      <w:r>
+        <w:rPr>
+          <w:lang w:val="en-US"/>
+        </w:rPr>
+        <w:lastRenderedPageBreak/>
+        <w:t>in online testing to see from the report directly how test execution progressed. This can be especially useful in figuring out what happened if there is a failure.</w:t>
+      </w:r>
+    </w:p>
+    <w:p>
+      <w:pPr>
+        <w:jc w:val="both"/>
+        <w:rPr>
+          <w:lang w:val="en-US"/>
+        </w:rPr>
+      </w:pPr>
+      <w:proofErr w:type="gramStart"/>
+      <w:r>
+        <w:rPr>
+          <w:lang w:val="en-US"/>
+        </w:rPr>
+        <w:t>xx</w:t>
+      </w:r>
+      <w:proofErr w:type="gramEnd"/>
+      <w:r>
+        <w:rPr>
+          <w:lang w:val="en-US"/>
+        </w:rPr>
+        <w:t xml:space="preserve"> shows a brief portion of the Ant build.xml file used to run this example case from Jenkins. The complete build.xml file can be found in the OSMO Tester source code repository under “examples”.</w:t>
+      </w:r>
+    </w:p>
+    <w:p>
+      <w:pPr>
+        <w:pBdr>
+          <w:top w:val="single" w:sz="4" w:space="1" w:color="auto"/>
+          <w:left w:val="single" w:sz="4" w:space="1" w:color="auto"/>
+          <w:bottom w:val="single" w:sz="4" w:space="1" w:color="auto"/>
+          <w:right w:val="single" w:sz="4" w:space="1" w:color="auto"/>
+        </w:pBdr>
+        <w:spacing w:after="0"/>
+        <w:jc w:val="both"/>
+        <w:rPr>
+          <w:rFonts w:ascii="Courier New" w:hAnsi="Courier New" w:cs="Courier New"/>
+          <w:lang w:val="en-US"/>
+        </w:rPr>
+      </w:pPr>
+      <w:r>
+        <w:rPr>
+          <w:rFonts w:ascii="Courier New" w:hAnsi="Courier New" w:cs="Courier New"/>
+          <w:lang w:val="en-US"/>
+        </w:rPr>
+        <w:t>&lt;target name="calendar-</w:t>
+      </w:r>
+      <w:proofErr w:type="spellStart"/>
+      <w:r>
+        <w:rPr>
+          <w:rFonts w:ascii="Courier New" w:hAnsi="Courier New" w:cs="Courier New"/>
+          <w:lang w:val="en-US"/>
+        </w:rPr>
+        <w:t>jenkins</w:t>
+      </w:r>
+      <w:proofErr w:type="spellEnd"/>
+      <w:r>
+        <w:rPr>
+          <w:rFonts w:ascii="Courier New" w:hAnsi="Courier New" w:cs="Courier New"/>
+          <w:lang w:val="en-US"/>
+        </w:rPr>
+        <w:t>" depends="jar"&gt;</w:t>
+      </w:r>
+    </w:p>
+    <w:p>
+      <w:pPr>
+        <w:pBdr>
+          <w:top w:val="single" w:sz="4" w:space="1" w:color="auto"/>
+          <w:left w:val="single" w:sz="4" w:space="1" w:color="auto"/>
+          <w:bottom w:val="single" w:sz="4" w:space="1" w:color="auto"/>
+          <w:right w:val="single" w:sz="4" w:space="1" w:color="auto"/>
+        </w:pBdr>
+        <w:spacing w:after="0"/>
+        <w:jc w:val="both"/>
+        <w:rPr>
+          <w:rFonts w:ascii="Courier New" w:hAnsi="Courier New" w:cs="Courier New"/>
+          <w:lang w:val="en-US"/>
+        </w:rPr>
+      </w:pPr>
+      <w:r>
+        <w:rPr>
+          <w:rFonts w:ascii="Courier New" w:hAnsi="Courier New" w:cs="Courier New"/>
+          <w:lang w:val="en-US"/>
+        </w:rPr>
+        <w:t xml:space="preserve">  &lt;java </w:t>
+      </w:r>
+      <w:proofErr w:type="spellStart"/>
+      <w:r>
+        <w:rPr>
+          <w:rFonts w:ascii="Courier New" w:hAnsi="Courier New" w:cs="Courier New"/>
+          <w:lang w:val="en-US"/>
+        </w:rPr>
+        <w:t>classname</w:t>
+      </w:r>
+      <w:proofErr w:type="spellEnd"/>
+      <w:r>
+        <w:rPr>
+          <w:rFonts w:ascii="Courier New" w:hAnsi="Courier New" w:cs="Courier New"/>
+          <w:lang w:val="en-US"/>
+        </w:rPr>
+        <w:t>="</w:t>
+      </w:r>
+      <w:proofErr w:type="spellStart"/>
+      <w:r>
+        <w:rPr>
+          <w:rFonts w:ascii="Courier New" w:hAnsi="Courier New" w:cs="Courier New"/>
+          <w:lang w:val="en-US"/>
+        </w:rPr>
+        <w:t>osmo.tester.examples.report.CalendarJenkins</w:t>
+      </w:r>
+      <w:proofErr w:type="spellEnd"/>
+      <w:r>
+        <w:rPr>
+          <w:rFonts w:ascii="Courier New" w:hAnsi="Courier New" w:cs="Courier New"/>
+          <w:lang w:val="en-US"/>
+        </w:rPr>
+        <w:t>"</w:t>
+      </w:r>
+    </w:p>
+    <w:p>
+      <w:pPr>
+        <w:pBdr>
+          <w:top w:val="single" w:sz="4" w:space="1" w:color="auto"/>
+          <w:left w:val="single" w:sz="4" w:space="1" w:color="auto"/>
+          <w:bottom w:val="single" w:sz="4" w:space="1" w:color="auto"/>
+          <w:right w:val="single" w:sz="4" w:space="1" w:color="auto"/>
+        </w:pBdr>
+        <w:spacing w:after="0"/>
+        <w:jc w:val="both"/>
+        <w:rPr>
+          <w:rFonts w:ascii="Courier New" w:hAnsi="Courier New" w:cs="Courier New"/>
+          <w:lang w:val="en-US"/>
+        </w:rPr>
+      </w:pPr>
+      <w:r>
+        <w:rPr>
+          <w:rFonts w:ascii="Courier New" w:hAnsi="Courier New" w:cs="Courier New"/>
+          <w:lang w:val="en-US"/>
+        </w:rPr>
+        <w:t xml:space="preserve">    </w:t>
+      </w:r>
+      <w:r>
+        <w:rPr>
+          <w:rFonts w:ascii="Courier New" w:hAnsi="Courier New" w:cs="Courier New"/>
+          <w:lang w:val="en-US"/>
+        </w:rPr>
+        <w:t xml:space="preserve"> </w:t>
+      </w:r>
+      <w:proofErr w:type="spellStart"/>
+      <w:proofErr w:type="gramStart"/>
+      <w:r>
+        <w:rPr>
+          <w:rFonts w:ascii="Courier New" w:hAnsi="Courier New" w:cs="Courier New"/>
+          <w:lang w:val="en-US"/>
+        </w:rPr>
+        <w:t>classpathref</w:t>
+      </w:r>
+      <w:proofErr w:type="spellEnd"/>
+      <w:proofErr w:type="gramEnd"/>
+      <w:r>
+        <w:rPr>
+          <w:rFonts w:ascii="Courier New" w:hAnsi="Courier New" w:cs="Courier New"/>
+          <w:lang w:val="en-US"/>
+        </w:rPr>
+        <w:t>="</w:t>
+      </w:r>
+      <w:proofErr w:type="spellStart"/>
+      <w:r>
+        <w:rPr>
+          <w:rFonts w:ascii="Courier New" w:hAnsi="Courier New" w:cs="Courier New"/>
+          <w:lang w:val="en-US"/>
+        </w:rPr>
+        <w:t>class.path</w:t>
+      </w:r>
+      <w:proofErr w:type="spellEnd"/>
+      <w:r>
+        <w:rPr>
+          <w:rFonts w:ascii="Courier New" w:hAnsi="Courier New" w:cs="Courier New"/>
+          <w:lang w:val="en-US"/>
+        </w:rPr>
+        <w:t>"/&gt;</w:t>
+      </w:r>
+    </w:p>
+    <w:p>
+      <w:pPr>
+        <w:pBdr>
+          <w:top w:val="single" w:sz="4" w:space="1" w:color="auto"/>
+          <w:left w:val="single" w:sz="4" w:space="1" w:color="auto"/>
+          <w:bottom w:val="single" w:sz="4" w:space="1" w:color="auto"/>
+          <w:right w:val="single" w:sz="4" w:space="1" w:color="auto"/>
+        </w:pBdr>
+        <w:spacing w:after="0"/>
+        <w:jc w:val="both"/>
+        <w:rPr>
+          <w:rFonts w:ascii="Courier New" w:hAnsi="Courier New" w:cs="Courier New"/>
+          <w:lang w:val="en-US"/>
+        </w:rPr>
+      </w:pPr>
+      <w:r>
+        <w:rPr>
+          <w:rFonts w:ascii="Courier New" w:hAnsi="Courier New" w:cs="Courier New"/>
+          <w:lang w:val="en-US"/>
+        </w:rPr>
+        <w:t>&lt;/target&gt;</w:t>
+      </w:r>
+    </w:p>
+    <w:p>
+      <w:pPr>
+        <w:pStyle w:val="Caption"/>
+        <w:jc w:val="center"/>
+        <w:rPr>
+          <w:lang w:val="en-US"/>
+        </w:rPr>
+      </w:pPr>
+      <w:bookmarkStart w:id="5" w:name="_Ref334520214"/>
+      <w:proofErr w:type="gramStart"/>
+      <w:r>
+        <w:rPr>
+          <w:lang w:val="en-US"/>
+        </w:rPr>
+        <w:t xml:space="preserve">Listing </w:t>
+      </w:r>
+      <w:proofErr w:type="gramEnd"/>
+      <w:r>
+        <w:fldChar w:fldCharType="begin"/>
+      </w:r>
+      <w:r>
+        <w:rPr>
+          <w:lang w:val="en-US"/>
+        </w:rPr>
+        <w:instrText xml:space="preserve"> SEQ Listing \* ARABIC </w:instrText>
+      </w:r>
+      <w:r>
+        <w:fldChar w:fldCharType="separate"/>
+      </w:r>
+      <w:r>
+        <w:rPr>
+          <w:noProof/>
+          <w:lang w:val="en-US"/>
+        </w:rPr>
+        <w:t>2</w:t>
+      </w:r>
+      <w:r>
+        <w:fldChar w:fldCharType="end"/>
+      </w:r>
+      <w:bookmarkEnd w:id="5"/>
+      <w:proofErr w:type="gramStart"/>
+      <w:r>
+        <w:rPr>
+          <w:lang w:val="en-US"/>
+        </w:rPr>
+        <w:t>.</w:t>
+      </w:r>
+      <w:proofErr w:type="gramEnd"/>
+      <w:r>
+        <w:rPr>
+          <w:lang w:val="en-US"/>
+        </w:rPr>
+        <w:t xml:space="preserve"> </w:t>
+      </w:r>
+      <w:proofErr w:type="gramStart"/>
+      <w:r>
+        <w:rPr>
+          <w:lang w:val="en-US"/>
+        </w:rPr>
+        <w:t xml:space="preserve">Ant script for running </w:t>
+      </w:r>
+      <w:r>
+        <w:rPr>
+          <w:lang w:val="en-US"/>
+        </w:rPr>
+        <w:fldChar w:fldCharType="begin"/>
+      </w:r>
+      <w:r>
+        <w:rPr>
+          <w:lang w:val="en-US"/>
+        </w:rPr>
+        <w:instrText xml:space="preserve"> REF _Ref334519724 \h </w:instrText>
+      </w:r>
+      <w:r>
+        <w:rPr>
+          <w:lang w:val="en-US"/>
+        </w:rPr>
+      </w:r>
+      <w:r>
+        <w:rPr>
+          <w:lang w:val="en-US"/>
+        </w:rPr>
+        <w:fldChar w:fldCharType="separate"/>
+      </w:r>
+      <w:r>
+        <w:rPr>
+          <w:lang w:val="en-US"/>
+        </w:rPr>
+        <w:t xml:space="preserve">Listing </w:t>
+      </w:r>
+      <w:r>
+        <w:rPr>
+          <w:noProof/>
+          <w:lang w:val="en-US"/>
+        </w:rPr>
+        <w:t>1</w:t>
+      </w:r>
+      <w:r>
+        <w:rPr>
+          <w:lang w:val="en-US"/>
+        </w:rPr>
+        <w:fldChar w:fldCharType="end"/>
+      </w:r>
+      <w:r>
+        <w:rPr>
+          <w:lang w:val="en-US"/>
+        </w:rPr>
+        <w:t>.</w:t>
+      </w:r>
+      <w:proofErr w:type="gramEnd"/>
+    </w:p>
+    <w:p>
+      <w:pPr>
+        <w:jc w:val="both"/>
+        <w:rPr>
+          <w:lang w:val="en-US"/>
+        </w:rPr>
+      </w:pPr>
+      <w:r>
+        <w:rPr>
+          <w:lang w:val="en-US"/>
+        </w:rPr>
+        <w:t>Following are a few screenshots of Jenkins configuration for the example.</w:t>
+      </w:r>
+    </w:p>
+    <w:p>
+      <w:pPr>
+        <w:spacing w:after="0"/>
+        <w:jc w:val="both"/>
+        <w:rPr>
+          <w:lang w:val="en-US"/>
+        </w:rPr>
+      </w:pPr>
+      <w:r>
+        <w:rPr>
+          <w:noProof/>
+          <w:lang w:val="fi-FI" w:eastAsia="fi-FI"/>
+        </w:rPr>
+        <w:drawing>
+          <wp:inline distT="0" distB="0" distL="0" distR="0" wp14:anchorId="19272822" wp14:editId="0E3B57E0">
+            <wp:extent cx="6115050" cy="819150"/>
+            <wp:effectExtent l="0" t="0" r="0" b="0"/>
+            <wp:docPr id="1" name="Picture 1"/>
+            <wp:cNvGraphicFramePr>
+              <a:graphicFrameLocks xmlns:a="http://schemas.openxmlformats.org/drawingml/2006/main" noChangeAspect="1"/>
+            </wp:cNvGraphicFramePr>
+            <a:graphic xmlns:a="http://schemas.openxmlformats.org/drawingml/2006/main">
+              <a:graphicData uri="http://schemas.openxmlformats.org/drawingml/2006/picture">
+                <pic:pic xmlns:pic="http://schemas.openxmlformats.org/drawingml/2006/picture">
+                  <pic:nvPicPr>
+                    <pic:cNvPr id="0" name="Picture 1"/>
+                    <pic:cNvPicPr>
+                      <a:picLocks noChangeAspect="1" noChangeArrowheads="1"/>
+                    </pic:cNvPicPr>
+                  </pic:nvPicPr>
+                  <pic:blipFill>
+                    <a:blip r:embed="rId9">
+                      <a:extLst>
+                        <a:ext uri="{28A0092B-C50C-407E-A947-70E740481C1C}">
+                          <a14:useLocalDpi xmlns:a14="http://schemas.microsoft.com/office/drawing/2010/main" val="0"/>
+                        </a:ext>
+                      </a:extLst>
+                    </a:blip>
+                    <a:srcRect/>
+                    <a:stretch>
+                      <a:fillRect/>
+                    </a:stretch>
+                  </pic:blipFill>
+                  <pic:spPr bwMode="auto">
+                    <a:xfrm>
+                      <a:off x="0" y="0"/>
+                      <a:ext cx="6115050" cy="819150"/>
+                    </a:xfrm>
+                    <a:prstGeom prst="rect">
+                      <a:avLst/>
+                    </a:prstGeom>
+                    <a:noFill/>
+                    <a:ln>
+                      <a:noFill/>
+                    </a:ln>
+                  </pic:spPr>
+                </pic:pic>
+              </a:graphicData>
+            </a:graphic>
+          </wp:inline>
+        </w:drawing>
+      </w:r>
+    </w:p>
+    <w:p>
+      <w:pPr>
+        <w:pStyle w:val="Caption"/>
+        <w:jc w:val="center"/>
+        <w:rPr>
+          <w:lang w:val="en-US"/>
+        </w:rPr>
+      </w:pPr>
+      <w:bookmarkStart w:id="6" w:name="_Ref334520353"/>
+      <w:proofErr w:type="gramStart"/>
+      <w:r>
+        <w:t xml:space="preserve">Figure </w:t>
+      </w:r>
+      <w:proofErr w:type="gramEnd"/>
+      <w:r>
+        <w:fldChar w:fldCharType="begin"/>
+      </w:r>
+      <w:r>
+        <w:instrText xml:space="preserve"> SEQ Figure \* ARABIC </w:instrText>
+      </w:r>
+      <w:r>
+        <w:fldChar w:fldCharType="separate"/>
+      </w:r>
+      <w:r>
+        <w:rPr>
+          <w:noProof/>
+        </w:rPr>
+        <w:t>1</w:t>
+      </w:r>
+      <w:r>
+        <w:fldChar w:fldCharType="end"/>
+      </w:r>
+      <w:bookmarkEnd w:id="6"/>
+      <w:proofErr w:type="gramStart"/>
+      <w:r>
+        <w:t>.</w:t>
+      </w:r>
+      <w:proofErr w:type="gramEnd"/>
+      <w:r>
+        <w:t xml:space="preserve"> </w:t>
+      </w:r>
+      <w:proofErr w:type="gramStart"/>
+      <w:r>
+        <w:t xml:space="preserve">Ant configuration in Jenkins for </w:t>
+      </w:r>
+      <w:r>
+        <w:fldChar w:fldCharType="begin"/>
+      </w:r>
+      <w:r>
+        <w:instrText xml:space="preserve"> REF _Ref334520214 \h </w:instrText>
+      </w:r>
+      <w:r>
+        <w:fldChar w:fldCharType="separate"/>
+      </w:r>
+      <w:r>
+        <w:rPr>
+          <w:lang w:val="en-US"/>
+        </w:rPr>
+        <w:t xml:space="preserve">Listing </w:t>
+      </w:r>
+      <w:r>
+        <w:rPr>
+          <w:noProof/>
+          <w:lang w:val="en-US"/>
+        </w:rPr>
+        <w:t>2</w:t>
+      </w:r>
+      <w:r>
+        <w:fldChar w:fldCharType="end"/>
+      </w:r>
+      <w:r>
+        <w:t>.</w:t>
+      </w:r>
+      <w:proofErr w:type="gramEnd"/>
+    </w:p>
+    <w:p>
+      <w:pPr>
+        <w:spacing w:after="0"/>
+        <w:jc w:val="both"/>
+        <w:rPr>
+          <w:lang w:val="en-US"/>
+        </w:rPr>
+      </w:pPr>
+      <w:r>
+        <w:rPr>
+          <w:noProof/>
+          <w:lang w:val="fi-FI" w:eastAsia="fi-FI"/>
+        </w:rPr>
+        <w:drawing>
+          <wp:inline distT="0" distB="0" distL="0" distR="0" wp14:anchorId="583C9D1D" wp14:editId="28645813">
+            <wp:extent cx="6115050" cy="619125"/>
+            <wp:effectExtent l="0" t="0" r="0" b="9525"/>
+            <wp:docPr id="2" name="Picture 2"/>
+            <wp:cNvGraphicFramePr>
+              <a:graphicFrameLocks xmlns:a="http://schemas.openxmlformats.org/drawingml/2006/main" noChangeAspect="1"/>
+            </wp:cNvGraphicFramePr>
+            <a:graphic xmlns:a="http://schemas.openxmlformats.org/drawingml/2006/main">
+              <a:graphicData uri="http://schemas.openxmlformats.org/drawingml/2006/picture">
+                <pic:pic xmlns:pic="http://schemas.openxmlformats.org/drawingml/2006/picture">
+                  <pic:nvPicPr>
+                    <pic:cNvPr id="0" name="Picture 2"/>
+                    <pic:cNvPicPr>
+                      <a:picLocks noChangeAspect="1" noChangeArrowheads="1"/>
+                    </pic:cNvPicPr>
+                  </pic:nvPicPr>
+                  <pic:blipFill>
+                    <a:blip r:embed="rId10">
+                      <a:extLst>
+                        <a:ext uri="{28A0092B-C50C-407E-A947-70E740481C1C}">
+                          <a14:useLocalDpi xmlns:a14="http://schemas.microsoft.com/office/drawing/2010/main" val="0"/>
+                        </a:ext>
+                      </a:extLst>
+                    </a:blip>
+                    <a:srcRect/>
+                    <a:stretch>
+                      <a:fillRect/>
+                    </a:stretch>
+                  </pic:blipFill>
+                  <pic:spPr bwMode="auto">
+                    <a:xfrm>
+                      <a:off x="0" y="0"/>
+                      <a:ext cx="6115050" cy="619125"/>
+                    </a:xfrm>
+                    <a:prstGeom prst="rect">
+                      <a:avLst/>
+                    </a:prstGeom>
+                    <a:noFill/>
+                    <a:ln>
+                      <a:noFill/>
+                    </a:ln>
+                  </pic:spPr>
+                </pic:pic>
+              </a:graphicData>
+            </a:graphic>
+          </wp:inline>
+        </w:drawing>
+      </w:r>
+    </w:p>
+    <w:p>
+      <w:pPr>
+        <w:pStyle w:val="Caption"/>
+        <w:jc w:val="center"/>
+        <w:rPr>
+          <w:lang w:val="en-US"/>
+        </w:rPr>
+      </w:pPr>
+      <w:bookmarkStart w:id="7" w:name="_Ref334520440"/>
+      <w:proofErr w:type="gramStart"/>
+      <w:r>
+        <w:t xml:space="preserve">Figure </w:t>
+      </w:r>
+      <w:proofErr w:type="gramEnd"/>
+      <w:r>
+        <w:fldChar w:fldCharType="begin"/>
+      </w:r>
+      <w:r>
+        <w:instrText xml:space="preserve"> SEQ Figure \* ARABIC </w:instrText>
+      </w:r>
+      <w:r>
+        <w:fldChar w:fldCharType="separate"/>
+      </w:r>
+      <w:r>
+        <w:rPr>
+          <w:noProof/>
+        </w:rPr>
+        <w:t>2</w:t>
+      </w:r>
+      <w:r>
+        <w:fldChar w:fldCharType="end"/>
+      </w:r>
+      <w:bookmarkEnd w:id="7"/>
+      <w:proofErr w:type="gramStart"/>
+      <w:r>
+        <w:t>.</w:t>
+      </w:r>
+      <w:proofErr w:type="gramEnd"/>
+      <w:r>
+        <w:t xml:space="preserve"> </w:t>
+      </w:r>
+      <w:proofErr w:type="spellStart"/>
+      <w:r>
+        <w:t>JUnit</w:t>
+      </w:r>
+      <w:proofErr w:type="spellEnd"/>
+      <w:r>
+        <w:t xml:space="preserve"> test report configuration in Jenkins for listing </w:t>
+      </w:r>
+      <w:r>
+        <w:fldChar w:fldCharType="begin"/>
+      </w:r>
+      <w:r>
+        <w:instrText xml:space="preserve"> REF _Ref334519724 \h </w:instrText>
+      </w:r>
+      <w:r>
+        <w:fldChar w:fldCharType="separate"/>
+      </w:r>
+      <w:r>
+        <w:rPr>
+          <w:lang w:val="en-US"/>
+        </w:rPr>
+        <w:t xml:space="preserve">Listing </w:t>
+      </w:r>
+      <w:r>
+        <w:rPr>
+          <w:noProof/>
+          <w:lang w:val="en-US"/>
+        </w:rPr>
+        <w:t>1</w:t>
+      </w:r>
+      <w:r>
+        <w:fldChar w:fldCharType="end"/>
+      </w:r>
+      <w:r>
+        <w:t>.</w:t>
+      </w:r>
+    </w:p>
+    <w:p>
+      <w:pPr>
+        <w:jc w:val="both"/>
+        <w:rPr>
+          <w:lang w:val="en-US"/>
+        </w:rPr>
+      </w:pPr>
+      <w:r>
+        <w:rPr>
+          <w:lang w:val="en-US"/>
+        </w:rPr>
+        <w:t>Notice</w:t>
+      </w:r>
+      <w:r>
+        <w:rPr>
+          <w:lang w:val="en-US"/>
+        </w:rPr>
+        <w:t xml:space="preserve"> that in </w:t>
+      </w:r>
+      <w:r>
+        <w:rPr>
+          <w:lang w:val="en-US"/>
+        </w:rPr>
+        <w:fldChar w:fldCharType="begin"/>
+      </w:r>
+      <w:r>
+        <w:rPr>
+          <w:lang w:val="en-US"/>
+        </w:rPr>
+        <w:instrText xml:space="preserve"> REF _Ref334520353 \h </w:instrText>
+      </w:r>
+      <w:r>
+        <w:rPr>
+          <w:lang w:val="en-US"/>
+        </w:rPr>
+      </w:r>
+      <w:r>
+        <w:rPr>
+          <w:lang w:val="en-US"/>
+        </w:rPr>
+        <w:fldChar w:fldCharType="separate"/>
+      </w:r>
+      <w:r>
+        <w:t xml:space="preserve">Figure </w:t>
+      </w:r>
+      <w:r>
+        <w:rPr>
+          <w:noProof/>
+        </w:rPr>
+        <w:t>1</w:t>
+      </w:r>
+      <w:r>
+        <w:rPr>
+          <w:lang w:val="en-US"/>
+        </w:rPr>
+        <w:fldChar w:fldCharType="end"/>
+      </w:r>
+      <w:r>
+        <w:rPr>
+          <w:lang w:val="en-US"/>
+        </w:rPr>
+        <w:t xml:space="preserve">, the Ant task name is the same as the name given in </w:t>
+      </w:r>
+      <w:r>
+        <w:rPr>
+          <w:lang w:val="en-US"/>
+        </w:rPr>
+        <w:fldChar w:fldCharType="begin"/>
+      </w:r>
+      <w:r>
+        <w:rPr>
+          <w:lang w:val="en-US"/>
+        </w:rPr>
+        <w:instrText xml:space="preserve"> REF _Ref334520214 \h </w:instrText>
+      </w:r>
+      <w:r>
+        <w:rPr>
+          <w:lang w:val="en-US"/>
+        </w:rPr>
+      </w:r>
+      <w:r>
+        <w:rPr>
+          <w:lang w:val="en-US"/>
+        </w:rPr>
+        <w:fldChar w:fldCharType="separate"/>
+      </w:r>
+      <w:r>
+        <w:rPr>
+          <w:lang w:val="en-US"/>
+        </w:rPr>
+        <w:t xml:space="preserve">Listing </w:t>
+      </w:r>
+      <w:r>
+        <w:rPr>
+          <w:noProof/>
+          <w:lang w:val="en-US"/>
+        </w:rPr>
+        <w:t>2</w:t>
+      </w:r>
+      <w:r>
+        <w:rPr>
+          <w:lang w:val="en-US"/>
+        </w:rPr>
+        <w:fldChar w:fldCharType="end"/>
+      </w:r>
+      <w:r>
+        <w:rPr>
+          <w:lang w:val="en-US"/>
+        </w:rPr>
+        <w:t xml:space="preserve">. And the name of the xml file given in </w:t>
+      </w:r>
+      <w:r>
+        <w:rPr>
+          <w:lang w:val="en-US"/>
+        </w:rPr>
+        <w:fldChar w:fldCharType="begin"/>
+      </w:r>
+      <w:r>
+        <w:rPr>
+          <w:lang w:val="en-US"/>
+        </w:rPr>
+        <w:instrText xml:space="preserve"> REF _Ref334520440 \h </w:instrText>
+      </w:r>
+      <w:r>
+        <w:rPr>
+          <w:lang w:val="en-US"/>
+        </w:rPr>
+      </w:r>
+      <w:r>
+        <w:rPr>
+          <w:lang w:val="en-US"/>
+        </w:rPr>
+        <w:fldChar w:fldCharType="separate"/>
+      </w:r>
+      <w:r>
+        <w:t xml:space="preserve">Figure </w:t>
+      </w:r>
+      <w:r>
+        <w:rPr>
+          <w:noProof/>
+        </w:rPr>
+        <w:t>2</w:t>
+      </w:r>
+      <w:r>
+        <w:rPr>
+          <w:lang w:val="en-US"/>
+        </w:rPr>
+        <w:fldChar w:fldCharType="end"/>
+      </w:r>
+      <w:r>
+        <w:rPr>
+          <w:lang w:val="en-US"/>
+        </w:rPr>
+        <w:t xml:space="preserve"> is the same as given in </w:t>
+      </w:r>
+      <w:r>
+        <w:rPr>
+          <w:lang w:val="en-US"/>
+        </w:rPr>
+        <w:fldChar w:fldCharType="begin"/>
+      </w:r>
+      <w:r>
+        <w:rPr>
+          <w:lang w:val="en-US"/>
+        </w:rPr>
+        <w:instrText xml:space="preserve"> REF _Ref334519724 \h </w:instrText>
+      </w:r>
+      <w:r>
+        <w:rPr>
+          <w:lang w:val="en-US"/>
+        </w:rPr>
+      </w:r>
+      <w:r>
+        <w:rPr>
+          <w:lang w:val="en-US"/>
+        </w:rPr>
+        <w:fldChar w:fldCharType="separate"/>
+      </w:r>
+      <w:r>
+        <w:rPr>
+          <w:lang w:val="en-US"/>
+        </w:rPr>
+        <w:t xml:space="preserve">Listing </w:t>
+      </w:r>
+      <w:r>
+        <w:rPr>
+          <w:noProof/>
+          <w:lang w:val="en-US"/>
+        </w:rPr>
+        <w:t>1</w:t>
+      </w:r>
+      <w:r>
+        <w:rPr>
+          <w:lang w:val="en-US"/>
+        </w:rPr>
+        <w:fldChar w:fldCharType="end"/>
+      </w:r>
+      <w:r>
+        <w:rPr>
+          <w:lang w:val="en-US"/>
+        </w:rPr>
+        <w:t>. The directory structure would depend on your build setup and configuration.</w:t>
       </w:r>
     </w:p>
     <w:p>
@@ -1577,15 +2501,14 @@
           <w:lang w:val="en-US"/>
         </w:rPr>
       </w:pPr>
-      <w:bookmarkStart w:id="5" w:name="_Toc327389461"/>
-      <w:r>
-        <w:rPr>
-          <w:lang w:val="en-US"/>
-        </w:rPr>
-        <w:lastRenderedPageBreak/>
+      <w:bookmarkStart w:id="8" w:name="_Toc334520290"/>
+      <w:r>
+        <w:rPr>
+          <w:lang w:val="en-US"/>
+        </w:rPr>
         <w:t>Conclusions</w:t>
       </w:r>
-      <w:bookmarkEnd w:id="5"/>
+      <w:bookmarkEnd w:id="8"/>
     </w:p>
     <w:p>
       <w:pPr>
@@ -1598,13 +2521,33 @@
         <w:rPr>
           <w:lang w:val="en-US"/>
         </w:rPr>
-        <w:t xml:space="preserve">This is a short tutorial on Jenkins integration. </w:t>
-      </w:r>
-      <w:r>
-        <w:rPr>
-          <w:lang w:val="en-US"/>
-        </w:rPr>
-        <w:t>The approach should be rather simple. For more complex integration, find a Jenkins and OSMO Tester expert.</w:t>
+        <w:t>This is a short tutorial on Jenkins integration</w:t>
+      </w:r>
+      <w:r>
+        <w:rPr>
+          <w:lang w:val="en-US"/>
+        </w:rPr>
+        <w:t xml:space="preserve"> using the OSMO components for Jenkins integration</w:t>
+      </w:r>
+      <w:r>
+        <w:rPr>
+          <w:lang w:val="en-US"/>
+        </w:rPr>
+        <w:t xml:space="preserve">. </w:t>
+      </w:r>
+      <w:r>
+        <w:rPr>
+          <w:lang w:val="en-US"/>
+        </w:rPr>
+        <w:t xml:space="preserve">The approach should be rather simple. </w:t>
+      </w:r>
+      <w:bookmarkStart w:id="9" w:name="_GoBack"/>
+      <w:bookmarkEnd w:id="9"/>
+      <w:r>
+        <w:rPr>
+          <w:lang w:val="en-US"/>
+        </w:rPr>
+        <w:t>For more complex integration, find a Jenkins and OSMO Tester expert.</w:t>
       </w:r>
     </w:p>
     <w:p>
@@ -1614,14 +2557,14 @@
           <w:lang w:val="en-US"/>
         </w:rPr>
       </w:pPr>
-      <w:bookmarkStart w:id="6" w:name="_Toc327389462"/>
+      <w:bookmarkStart w:id="10" w:name="_Toc334520291"/>
       <w:r>
         <w:rPr>
           <w:lang w:val="en-US"/>
         </w:rPr>
         <w:t>References</w:t>
       </w:r>
-      <w:bookmarkEnd w:id="6"/>
+      <w:bookmarkEnd w:id="10"/>
     </w:p>
     <w:p>
       <w:pPr>
@@ -1668,7 +2611,7 @@
         </w:rPr>
         <w:t xml:space="preserve">source code: </w:t>
       </w:r>
-      <w:hyperlink r:id="rId9" w:history="1">
+      <w:hyperlink r:id="rId11" w:history="1">
         <w:r>
           <w:rPr>
             <w:rStyle w:val="Hyperlink"/>
@@ -1695,7 +2638,7 @@
       </w:pPr>
     </w:p>
     <w:sectPr>
-      <w:headerReference w:type="default" r:id="rId10"/>
+      <w:headerReference w:type="default" r:id="rId12"/>
       <w:pgSz w:w="11906" w:h="16838"/>
       <w:pgMar w:top="1417" w:right="1134" w:bottom="1417" w:left="1134" w:header="708" w:footer="708" w:gutter="0"/>
       <w:cols w:space="708"/>
@@ -1789,7 +2732,7 @@
           <w:rPr>
             <w:noProof/>
           </w:rPr>
-          <w:t>1</w:t>
+          <w:t>4</w:t>
         </w:r>
         <w:r>
           <w:rPr>
@@ -3662,7 +4605,7 @@
 </file>
 
 <file path=customXml/itemProps1.xml><?xml version="1.0" encoding="utf-8"?>
-<ds:datastoreItem xmlns:ds="http://schemas.openxmlformats.org/officeDocument/2006/customXml" ds:itemID="{36E6C242-7F4E-4B33-91EB-1E454A7B4018}">
+<ds:datastoreItem xmlns:ds="http://schemas.openxmlformats.org/officeDocument/2006/customXml" ds:itemID="{138B2ADE-6E9B-4497-AC14-1B3582EA49F4}">
   <ds:schemaRefs>
     <ds:schemaRef ds:uri="http://schemas.openxmlformats.org/officeDocument/2006/bibliography"/>
   </ds:schemaRefs>

</xml_diff>

<commit_message>
plenty of fixes and changes. integration with osmo explorer.
</commit_message>
<xml_diff>
--- a/osmotester/doc/tutorial_jenkins_support.docx
+++ b/osmotester/doc/tutorial_jenkins_support.docx
@@ -75,7 +75,7 @@
         <w:rPr>
           <w:lang w:val="en-US"/>
         </w:rPr>
-        <w:t>2</w:t>
+        <w:t>3</w:t>
       </w:r>
       <w:r>
         <w:rPr>
@@ -87,29 +87,23 @@
         <w:rPr>
           <w:lang w:val="en-US"/>
         </w:rPr>
-        <w:t>3</w:t>
-      </w:r>
-    </w:p>
-    <w:p>
-      <w:pPr>
-        <w:rPr>
-          <w:lang w:val="en-US"/>
-        </w:rPr>
-      </w:pPr>
-      <w:r>
-        <w:rPr>
-          <w:lang w:val="en-US"/>
-        </w:rPr>
-        <w:t xml:space="preserve">Teemu </w:t>
-      </w:r>
-      <w:proofErr w:type="spellStart"/>
-      <w:r>
-        <w:rPr>
-          <w:lang w:val="en-US"/>
-        </w:rPr>
-        <w:t>Kanstrén</w:t>
-      </w:r>
-      <w:proofErr w:type="spellEnd"/>
+        <w:t>0</w:t>
+      </w:r>
+      <w:bookmarkStart w:id="0" w:name="_GoBack"/>
+      <w:bookmarkEnd w:id="0"/>
+    </w:p>
+    <w:p>
+      <w:pPr>
+        <w:rPr>
+          <w:lang w:val="en-US"/>
+        </w:rPr>
+      </w:pPr>
+      <w:r>
+        <w:rPr>
+          <w:lang w:val="en-US"/>
+        </w:rPr>
+        <w:t>Teemu Kanstrén</w:t>
+      </w:r>
       <w:r>
         <w:rPr>
           <w:lang w:val="en-US"/>
@@ -545,7 +539,7 @@
           <w:lang w:val="en-US"/>
         </w:rPr>
       </w:pPr>
-      <w:bookmarkStart w:id="0" w:name="_Toc334520287"/>
+      <w:bookmarkStart w:id="1" w:name="_Toc334520287"/>
       <w:r>
         <w:rPr>
           <w:lang w:val="en-US"/>
@@ -553,7 +547,7 @@
         <w:lastRenderedPageBreak/>
         <w:t>Introduction</w:t>
       </w:r>
-      <w:bookmarkEnd w:id="0"/>
+      <w:bookmarkEnd w:id="1"/>
     </w:p>
     <w:p>
       <w:pPr>
@@ -590,13 +584,19 @@
         <w:rPr>
           <w:lang w:val="en-US"/>
         </w:rPr>
-        <w:t xml:space="preserve"> also understand their Jenkins.</w:t>
-      </w:r>
-      <w:r>
-        <w:rPr>
-          <w:lang w:val="en-US"/>
-        </w:rPr>
-        <w:t xml:space="preserve"> If you are unfamiliar, ask the butler.</w:t>
+        <w:t xml:space="preserve"> </w:t>
+      </w:r>
+      <w:r>
+        <w:rPr>
+          <w:lang w:val="en-US"/>
+        </w:rPr>
+        <w:t>is expected to</w:t>
+      </w:r>
+      <w:r>
+        <w:rPr>
+          <w:lang w:val="en-US"/>
+        </w:rPr>
+        <w:t xml:space="preserve"> understand their Jenkins.</w:t>
       </w:r>
     </w:p>
     <w:p>
@@ -606,14 +606,14 @@
           <w:lang w:val="en-US"/>
         </w:rPr>
       </w:pPr>
-      <w:bookmarkStart w:id="1" w:name="_Toc334520288"/>
+      <w:bookmarkStart w:id="2" w:name="_Toc334520288"/>
       <w:r>
         <w:rPr>
           <w:lang w:val="en-US"/>
         </w:rPr>
         <w:t>Custom Integration</w:t>
       </w:r>
-      <w:bookmarkEnd w:id="1"/>
+      <w:bookmarkEnd w:id="2"/>
     </w:p>
     <w:p>
       <w:pPr>
@@ -632,16 +632,14 @@
         <w:rPr>
           <w:lang w:val="en-US"/>
         </w:rPr>
-        <w:t>are running online tests, you may wish to directly integrate the OSMO Tester results with the Jenkins reporting system. A typical approach for test results reporting in Java based applications in Jenkins is to use the Ant task format. This is what OSMO Tester also supports out of the box. Anything else, the customization is up to you (or someone you pay</w:t>
-      </w:r>
-      <w:proofErr w:type="gramStart"/>
-      <w:r>
-        <w:rPr>
-          <w:lang w:val="en-US"/>
-        </w:rPr>
-        <w:t>..)</w:t>
-      </w:r>
-      <w:proofErr w:type="gramEnd"/>
+        <w:t xml:space="preserve">are running online tests, you may wish to directly integrate the OSMO Tester results with the Jenkins reporting system. A typical approach for test results reporting in Java based applications in Jenkins is to use the Ant task format. This is what OSMO Tester also supports out of the box. Anything else, the customization is </w:t>
+      </w:r>
+      <w:r>
+        <w:rPr>
+          <w:lang w:val="en-US"/>
+        </w:rPr>
+        <w:t>up to you and your partners</w:t>
+      </w:r>
       <w:r>
         <w:rPr>
           <w:lang w:val="en-US"/>
@@ -656,14 +654,14 @@
           <w:lang w:val="en-US"/>
         </w:rPr>
       </w:pPr>
-      <w:bookmarkStart w:id="2" w:name="_Toc334520289"/>
+      <w:bookmarkStart w:id="3" w:name="_Toc334520289"/>
       <w:r>
         <w:rPr>
           <w:lang w:val="en-US"/>
         </w:rPr>
         <w:t>Built-In Integration</w:t>
       </w:r>
-      <w:bookmarkEnd w:id="2"/>
+      <w:bookmarkEnd w:id="3"/>
     </w:p>
     <w:p>
       <w:pPr>
@@ -754,38 +752,13 @@
           <w:lang w:val="en-US"/>
         </w:rPr>
       </w:pPr>
-      <w:bookmarkStart w:id="3" w:name="_Ref314951796"/>
-      <w:proofErr w:type="gramStart"/>
-      <w:r>
-        <w:rPr>
-          <w:rFonts w:ascii="Courier New" w:hAnsi="Courier New" w:cs="Courier New"/>
-          <w:lang w:val="en-US"/>
-        </w:rPr>
-        <w:t>public</w:t>
-      </w:r>
-      <w:proofErr w:type="gramEnd"/>
-      <w:r>
-        <w:rPr>
-          <w:rFonts w:ascii="Courier New" w:hAnsi="Courier New" w:cs="Courier New"/>
-          <w:lang w:val="en-US"/>
-        </w:rPr>
-        <w:t xml:space="preserve"> class </w:t>
-      </w:r>
-      <w:proofErr w:type="spellStart"/>
-      <w:r>
-        <w:rPr>
-          <w:rFonts w:ascii="Courier New" w:hAnsi="Courier New" w:cs="Courier New"/>
-          <w:lang w:val="en-US"/>
-        </w:rPr>
-        <w:t>OnlineMain</w:t>
-      </w:r>
-      <w:proofErr w:type="spellEnd"/>
-      <w:r>
-        <w:rPr>
-          <w:rFonts w:ascii="Courier New" w:hAnsi="Courier New" w:cs="Courier New"/>
-          <w:lang w:val="en-US"/>
-        </w:rPr>
-        <w:t xml:space="preserve"> {</w:t>
+      <w:bookmarkStart w:id="4" w:name="_Ref314951796"/>
+      <w:r>
+        <w:rPr>
+          <w:rFonts w:ascii="Courier New" w:hAnsi="Courier New" w:cs="Courier New"/>
+          <w:lang w:val="en-US"/>
+        </w:rPr>
+        <w:t>public class OnlineMain {</w:t>
       </w:r>
     </w:p>
     <w:p>
@@ -808,39 +781,7 @@
           <w:rFonts w:ascii="Courier New" w:hAnsi="Courier New" w:cs="Courier New"/>
           <w:lang w:val="en-US"/>
         </w:rPr>
-        <w:t xml:space="preserve">  </w:t>
-      </w:r>
-      <w:proofErr w:type="gramStart"/>
-      <w:r>
-        <w:rPr>
-          <w:rFonts w:ascii="Courier New" w:hAnsi="Courier New" w:cs="Courier New"/>
-          <w:lang w:val="en-US"/>
-        </w:rPr>
-        <w:t>public</w:t>
-      </w:r>
-      <w:proofErr w:type="gramEnd"/>
-      <w:r>
-        <w:rPr>
-          <w:rFonts w:ascii="Courier New" w:hAnsi="Courier New" w:cs="Courier New"/>
-          <w:lang w:val="en-US"/>
-        </w:rPr>
-        <w:t xml:space="preserve"> static void main(String[] </w:t>
-      </w:r>
-      <w:proofErr w:type="spellStart"/>
-      <w:r>
-        <w:rPr>
-          <w:rFonts w:ascii="Courier New" w:hAnsi="Courier New" w:cs="Courier New"/>
-          <w:lang w:val="en-US"/>
-        </w:rPr>
-        <w:t>args</w:t>
-      </w:r>
-      <w:proofErr w:type="spellEnd"/>
-      <w:r>
-        <w:rPr>
-          <w:rFonts w:ascii="Courier New" w:hAnsi="Courier New" w:cs="Courier New"/>
-          <w:lang w:val="en-US"/>
-        </w:rPr>
-        <w:t>) {</w:t>
+        <w:t xml:space="preserve">  public static void main(String[] args) {</w:t>
       </w:r>
     </w:p>
     <w:p>
@@ -863,64 +804,7 @@
           <w:rFonts w:ascii="Courier New" w:hAnsi="Courier New" w:cs="Courier New"/>
           <w:lang w:val="en-US"/>
         </w:rPr>
-        <w:t xml:space="preserve">    </w:t>
-      </w:r>
-      <w:proofErr w:type="spellStart"/>
-      <w:r>
-        <w:rPr>
-          <w:rFonts w:ascii="Courier New" w:hAnsi="Courier New" w:cs="Courier New"/>
-          <w:lang w:val="en-US"/>
-        </w:rPr>
-        <w:t>OSMOTester</w:t>
-      </w:r>
-      <w:proofErr w:type="spellEnd"/>
-      <w:r>
-        <w:rPr>
-          <w:rFonts w:ascii="Courier New" w:hAnsi="Courier New" w:cs="Courier New"/>
-          <w:lang w:val="en-US"/>
-        </w:rPr>
-        <w:t xml:space="preserve"> tester = new </w:t>
-      </w:r>
-      <w:proofErr w:type="spellStart"/>
-      <w:proofErr w:type="gramStart"/>
-      <w:r>
-        <w:rPr>
-          <w:rFonts w:ascii="Courier New" w:hAnsi="Courier New" w:cs="Courier New"/>
-          <w:lang w:val="en-US"/>
-        </w:rPr>
-        <w:t>OSMOTester</w:t>
-      </w:r>
-      <w:proofErr w:type="spellEnd"/>
-      <w:r>
-        <w:rPr>
-          <w:rFonts w:ascii="Courier New" w:hAnsi="Courier New" w:cs="Courier New"/>
-          <w:lang w:val="en-US"/>
-        </w:rPr>
-        <w:t>(</w:t>
-      </w:r>
-      <w:proofErr w:type="gramEnd"/>
-      <w:r>
-        <w:rPr>
-          <w:rFonts w:ascii="Courier New" w:hAnsi="Courier New" w:cs="Courier New"/>
-          <w:lang w:val="en-US"/>
-        </w:rPr>
-        <w:t xml:space="preserve">new </w:t>
-      </w:r>
-      <w:proofErr w:type="spellStart"/>
-      <w:r>
-        <w:rPr>
-          <w:rFonts w:ascii="Courier New" w:hAnsi="Courier New" w:cs="Courier New"/>
-          <w:lang w:val="en-US"/>
-        </w:rPr>
-        <w:t>OnlineHelloModel</w:t>
-      </w:r>
-      <w:proofErr w:type="spellEnd"/>
-      <w:r>
-        <w:rPr>
-          <w:rFonts w:ascii="Courier New" w:hAnsi="Courier New" w:cs="Courier New"/>
-          <w:lang w:val="en-US"/>
-        </w:rPr>
-        <w:t>());</w:t>
+        <w:t xml:space="preserve">    OSMOTester tester = new OSMOTester(new OnlineHelloModel());</w:t>
       </w:r>
     </w:p>
     <w:p>
@@ -943,32 +827,21 @@
           <w:rFonts w:ascii="Courier New" w:hAnsi="Courier New" w:cs="Courier New"/>
           <w:lang w:val="en-US"/>
         </w:rPr>
-        <w:t xml:space="preserve">    </w:t>
-      </w:r>
-      <w:proofErr w:type="spellStart"/>
-      <w:proofErr w:type="gramStart"/>
-      <w:r>
-        <w:rPr>
-          <w:rFonts w:ascii="Courier New" w:hAnsi="Courier New" w:cs="Courier New"/>
-          <w:lang w:val="en-US"/>
-        </w:rPr>
-        <w:t>tester.setSeed</w:t>
-      </w:r>
-      <w:proofErr w:type="spellEnd"/>
-      <w:r>
-        <w:rPr>
-          <w:rFonts w:ascii="Courier New" w:hAnsi="Courier New" w:cs="Courier New"/>
-          <w:lang w:val="en-US"/>
-        </w:rPr>
-        <w:t>(</w:t>
-      </w:r>
-      <w:proofErr w:type="gramEnd"/>
-      <w:r>
-        <w:rPr>
-          <w:rFonts w:ascii="Courier New" w:hAnsi="Courier New" w:cs="Courier New"/>
-          <w:lang w:val="en-US"/>
-        </w:rPr>
-        <w:t>345);</w:t>
+        <w:t xml:space="preserve">    tester.setSeed(</w:t>
+      </w:r>
+      <w:r>
+        <w:rPr>
+          <w:rFonts w:ascii="Courier New" w:hAnsi="Courier New" w:cs="Courier New"/>
+          <w:lang w:val="en-US"/>
+        </w:rPr>
+        <w:t>52</w:t>
+      </w:r>
+      <w:r>
+        <w:rPr>
+          <w:rFonts w:ascii="Courier New" w:hAnsi="Courier New" w:cs="Courier New"/>
+          <w:lang w:val="en-US"/>
+        </w:rPr>
+        <w:t>);</w:t>
       </w:r>
     </w:p>
     <w:p>
@@ -991,64 +864,7 @@
           <w:rFonts w:ascii="Courier New" w:hAnsi="Courier New" w:cs="Courier New"/>
           <w:lang w:val="en-US"/>
         </w:rPr>
-        <w:t xml:space="preserve">    </w:t>
-      </w:r>
-      <w:proofErr w:type="spellStart"/>
-      <w:r>
-        <w:rPr>
-          <w:rFonts w:ascii="Courier New" w:hAnsi="Courier New" w:cs="Courier New"/>
-          <w:lang w:val="en-US"/>
-        </w:rPr>
-        <w:t>OSMOConfiguration</w:t>
-      </w:r>
-      <w:proofErr w:type="spellEnd"/>
-      <w:r>
-        <w:rPr>
-          <w:rFonts w:ascii="Courier New" w:hAnsi="Courier New" w:cs="Courier New"/>
-          <w:lang w:val="en-US"/>
-        </w:rPr>
-        <w:t xml:space="preserve"> </w:t>
-      </w:r>
-      <w:proofErr w:type="spellStart"/>
-      <w:r>
-        <w:rPr>
-          <w:rFonts w:ascii="Courier New" w:hAnsi="Courier New" w:cs="Courier New"/>
-          <w:lang w:val="en-US"/>
-        </w:rPr>
-        <w:t>config</w:t>
-      </w:r>
-      <w:proofErr w:type="spellEnd"/>
-      <w:r>
-        <w:rPr>
-          <w:rFonts w:ascii="Courier New" w:hAnsi="Courier New" w:cs="Courier New"/>
-          <w:lang w:val="en-US"/>
-        </w:rPr>
-        <w:t xml:space="preserve"> = </w:t>
-      </w:r>
-      <w:proofErr w:type="spellStart"/>
-      <w:proofErr w:type="gramStart"/>
-      <w:r>
-        <w:rPr>
-          <w:rFonts w:ascii="Courier New" w:hAnsi="Courier New" w:cs="Courier New"/>
-          <w:lang w:val="en-US"/>
-        </w:rPr>
-        <w:t>tester.getConfig</w:t>
-      </w:r>
-      <w:proofErr w:type="spellEnd"/>
-      <w:r>
-        <w:rPr>
-          <w:rFonts w:ascii="Courier New" w:hAnsi="Courier New" w:cs="Courier New"/>
-          <w:lang w:val="en-US"/>
-        </w:rPr>
-        <w:t>(</w:t>
-      </w:r>
-      <w:proofErr w:type="gramEnd"/>
-      <w:r>
-        <w:rPr>
-          <w:rFonts w:ascii="Courier New" w:hAnsi="Courier New" w:cs="Courier New"/>
-          <w:lang w:val="en-US"/>
-        </w:rPr>
-        <w:t>);</w:t>
+        <w:t xml:space="preserve">    OSMOConfiguration config = tester.getConfig();</w:t>
       </w:r>
     </w:p>
     <w:p>
@@ -1073,25 +889,7 @@
           <w:b/>
           <w:lang w:val="en-US"/>
         </w:rPr>
-        <w:t xml:space="preserve">    </w:t>
-      </w:r>
-      <w:proofErr w:type="spellStart"/>
-      <w:r>
-        <w:rPr>
-          <w:rFonts w:ascii="Courier New" w:hAnsi="Courier New" w:cs="Courier New"/>
-          <w:b/>
-          <w:lang w:val="en-US"/>
-        </w:rPr>
-        <w:t>JenkinsReportGenerator</w:t>
-      </w:r>
-      <w:proofErr w:type="spellEnd"/>
-      <w:r>
-        <w:rPr>
-          <w:rFonts w:ascii="Courier New" w:hAnsi="Courier New" w:cs="Courier New"/>
-          <w:b/>
-          <w:lang w:val="en-US"/>
-        </w:rPr>
-        <w:t xml:space="preserve"> reporter = </w:t>
+        <w:t xml:space="preserve">    JenkinsReportGenerator reporter = </w:t>
       </w:r>
     </w:p>
     <w:p>
@@ -1116,43 +914,7 @@
           <w:b/>
           <w:lang w:val="en-US"/>
         </w:rPr>
-        <w:t xml:space="preserve">            </w:t>
-      </w:r>
-      <w:proofErr w:type="gramStart"/>
-      <w:r>
-        <w:rPr>
-          <w:rFonts w:ascii="Courier New" w:hAnsi="Courier New" w:cs="Courier New"/>
-          <w:b/>
-          <w:lang w:val="en-US"/>
-        </w:rPr>
-        <w:t>new</w:t>
-      </w:r>
-      <w:proofErr w:type="gramEnd"/>
-      <w:r>
-        <w:rPr>
-          <w:rFonts w:ascii="Courier New" w:hAnsi="Courier New" w:cs="Courier New"/>
-          <w:b/>
-          <w:lang w:val="en-US"/>
-        </w:rPr>
-        <w:t xml:space="preserve"> </w:t>
-      </w:r>
-      <w:proofErr w:type="spellStart"/>
-      <w:r>
-        <w:rPr>
-          <w:rFonts w:ascii="Courier New" w:hAnsi="Courier New" w:cs="Courier New"/>
-          <w:b/>
-          <w:lang w:val="en-US"/>
-        </w:rPr>
-        <w:t>JenkinsReportGenerator</w:t>
-      </w:r>
-      <w:proofErr w:type="spellEnd"/>
-      <w:r>
-        <w:rPr>
-          <w:rFonts w:ascii="Courier New" w:hAnsi="Courier New" w:cs="Courier New"/>
-          <w:b/>
-          <w:lang w:val="en-US"/>
-        </w:rPr>
-        <w:t>("hello-steps.xml", true);</w:t>
+        <w:t xml:space="preserve">            new JenkinsReportGenerator("hello-steps.xml", true);</w:t>
       </w:r>
     </w:p>
     <w:p>
@@ -1177,35 +939,7 @@
           <w:b/>
           <w:lang w:val="en-US"/>
         </w:rPr>
-        <w:t xml:space="preserve">    </w:t>
-      </w:r>
-      <w:proofErr w:type="spellStart"/>
-      <w:proofErr w:type="gramStart"/>
-      <w:r>
-        <w:rPr>
-          <w:rFonts w:ascii="Courier New" w:hAnsi="Courier New" w:cs="Courier New"/>
-          <w:b/>
-          <w:lang w:val="en-US"/>
-        </w:rPr>
-        <w:t>config.addListener</w:t>
-      </w:r>
-      <w:proofErr w:type="spellEnd"/>
-      <w:r>
-        <w:rPr>
-          <w:rFonts w:ascii="Courier New" w:hAnsi="Courier New" w:cs="Courier New"/>
-          <w:b/>
-          <w:lang w:val="en-US"/>
-        </w:rPr>
-        <w:t>(</w:t>
-      </w:r>
-      <w:proofErr w:type="gramEnd"/>
-      <w:r>
-        <w:rPr>
-          <w:rFonts w:ascii="Courier New" w:hAnsi="Courier New" w:cs="Courier New"/>
-          <w:b/>
-          <w:lang w:val="en-US"/>
-        </w:rPr>
-        <w:t>reporter);</w:t>
+        <w:t xml:space="preserve">    config.addListener(reporter);</w:t>
       </w:r>
     </w:p>
     <w:p>
@@ -1230,8 +964,6 @@
         </w:rPr>
         <w:t xml:space="preserve">    </w:t>
       </w:r>
-      <w:proofErr w:type="spellStart"/>
-      <w:proofErr w:type="gramStart"/>
       <w:r>
         <w:rPr>
           <w:rFonts w:ascii="Courier New" w:hAnsi="Courier New" w:cs="Courier New"/>
@@ -1244,23 +976,7 @@
           <w:rFonts w:ascii="Courier New" w:hAnsi="Courier New" w:cs="Courier New"/>
           <w:lang w:val="en-US"/>
         </w:rPr>
-        <w:t>.addTestEndCondition</w:t>
-      </w:r>
-      <w:proofErr w:type="spellEnd"/>
-      <w:r>
-        <w:rPr>
-          <w:rFonts w:ascii="Courier New" w:hAnsi="Courier New" w:cs="Courier New"/>
-          <w:lang w:val="en-US"/>
-        </w:rPr>
-        <w:t>(</w:t>
-      </w:r>
-      <w:proofErr w:type="gramEnd"/>
-      <w:r>
-        <w:rPr>
-          <w:rFonts w:ascii="Courier New" w:hAnsi="Courier New" w:cs="Courier New"/>
-          <w:lang w:val="en-US"/>
-        </w:rPr>
-        <w:t>new Length(5));</w:t>
+        <w:t>.addTestEndCondition(new Length(5));</w:t>
       </w:r>
     </w:p>
     <w:p>
@@ -1283,39 +999,28 @@
           <w:rFonts w:ascii="Courier New" w:hAnsi="Courier New" w:cs="Courier New"/>
           <w:lang w:val="en-US"/>
         </w:rPr>
-        <w:t xml:space="preserve">    </w:t>
-      </w:r>
-      <w:proofErr w:type="spellStart"/>
-      <w:proofErr w:type="gramStart"/>
-      <w:r>
-        <w:rPr>
-          <w:rFonts w:ascii="Courier New" w:hAnsi="Courier New" w:cs="Courier New"/>
-          <w:lang w:val="en-US"/>
-        </w:rPr>
-        <w:t>config</w:t>
-      </w:r>
-      <w:r>
-        <w:rPr>
-          <w:rFonts w:ascii="Courier New" w:hAnsi="Courier New" w:cs="Courier New"/>
-          <w:lang w:val="en-US"/>
-        </w:rPr>
-        <w:t>.addSuiteEndCondition</w:t>
-      </w:r>
-      <w:proofErr w:type="spellEnd"/>
-      <w:r>
-        <w:rPr>
-          <w:rFonts w:ascii="Courier New" w:hAnsi="Courier New" w:cs="Courier New"/>
-          <w:lang w:val="en-US"/>
-        </w:rPr>
-        <w:t>(</w:t>
-      </w:r>
-      <w:proofErr w:type="gramEnd"/>
-      <w:r>
-        <w:rPr>
-          <w:rFonts w:ascii="Courier New" w:hAnsi="Courier New" w:cs="Courier New"/>
-          <w:lang w:val="en-US"/>
-        </w:rPr>
-        <w:t>new Length(3));</w:t>
+        <w:t xml:space="preserve">    config</w:t>
+      </w:r>
+      <w:r>
+        <w:rPr>
+          <w:rFonts w:ascii="Courier New" w:hAnsi="Courier New" w:cs="Courier New"/>
+          <w:lang w:val="en-US"/>
+        </w:rPr>
+        <w:t>.addSuiteEndCondition(new Length(</w:t>
+      </w:r>
+      <w:r>
+        <w:rPr>
+          <w:rFonts w:ascii="Courier New" w:hAnsi="Courier New" w:cs="Courier New"/>
+          <w:lang w:val="en-US"/>
+        </w:rPr>
+        <w:t>2</w:t>
+      </w:r>
+      <w:r>
+        <w:rPr>
+          <w:rFonts w:ascii="Courier New" w:hAnsi="Courier New" w:cs="Courier New"/>
+          <w:lang w:val="en-US"/>
+        </w:rPr>
+        <w:t>));</w:t>
       </w:r>
     </w:p>
     <w:p>
@@ -1338,32 +1043,7 @@
           <w:rFonts w:ascii="Courier New" w:hAnsi="Courier New" w:cs="Courier New"/>
           <w:lang w:val="en-US"/>
         </w:rPr>
-        <w:t xml:space="preserve">    </w:t>
-      </w:r>
-      <w:proofErr w:type="spellStart"/>
-      <w:proofErr w:type="gramStart"/>
-      <w:r>
-        <w:rPr>
-          <w:rFonts w:ascii="Courier New" w:hAnsi="Courier New" w:cs="Courier New"/>
-          <w:lang w:val="en-US"/>
-        </w:rPr>
-        <w:t>config.setUnwrapExceptions</w:t>
-      </w:r>
-      <w:proofErr w:type="spellEnd"/>
-      <w:r>
-        <w:rPr>
-          <w:rFonts w:ascii="Courier New" w:hAnsi="Courier New" w:cs="Courier New"/>
-          <w:lang w:val="en-US"/>
-        </w:rPr>
-        <w:t>(</w:t>
-      </w:r>
-      <w:proofErr w:type="gramEnd"/>
-      <w:r>
-        <w:rPr>
-          <w:rFonts w:ascii="Courier New" w:hAnsi="Courier New" w:cs="Courier New"/>
-          <w:lang w:val="en-US"/>
-        </w:rPr>
-        <w:t>true);</w:t>
+        <w:t xml:space="preserve">    config.setUnwrapExceptions(true);</w:t>
       </w:r>
     </w:p>
     <w:p>
@@ -1386,32 +1066,7 @@
           <w:rFonts w:ascii="Courier New" w:hAnsi="Courier New" w:cs="Courier New"/>
           <w:lang w:val="en-US"/>
         </w:rPr>
-        <w:t xml:space="preserve">    </w:t>
-      </w:r>
-      <w:proofErr w:type="spellStart"/>
-      <w:proofErr w:type="gramStart"/>
-      <w:r>
-        <w:rPr>
-          <w:rFonts w:ascii="Courier New" w:hAnsi="Courier New" w:cs="Courier New"/>
-          <w:lang w:val="en-US"/>
-        </w:rPr>
-        <w:t>tester.generate</w:t>
-      </w:r>
-      <w:proofErr w:type="spellEnd"/>
-      <w:r>
-        <w:rPr>
-          <w:rFonts w:ascii="Courier New" w:hAnsi="Courier New" w:cs="Courier New"/>
-          <w:lang w:val="en-US"/>
-        </w:rPr>
-        <w:t>(</w:t>
-      </w:r>
-      <w:proofErr w:type="gramEnd"/>
-      <w:r>
-        <w:rPr>
-          <w:rFonts w:ascii="Courier New" w:hAnsi="Courier New" w:cs="Courier New"/>
-          <w:lang w:val="en-US"/>
-        </w:rPr>
-        <w:t>);</w:t>
+        <w:t xml:space="preserve">    tester.generate();</w:t>
       </w:r>
     </w:p>
     <w:p>
@@ -1468,15 +1123,13 @@
           <w:lang w:val="en-US"/>
         </w:rPr>
       </w:pPr>
-      <w:bookmarkStart w:id="4" w:name="_Ref334519724"/>
-      <w:proofErr w:type="gramStart"/>
+      <w:bookmarkStart w:id="5" w:name="_Ref334519724"/>
       <w:r>
         <w:rPr>
           <w:lang w:val="en-US"/>
         </w:rPr>
         <w:t xml:space="preserve">Listing </w:t>
       </w:r>
-      <w:proofErr w:type="gramEnd"/>
       <w:r>
         <w:fldChar w:fldCharType="begin"/>
       </w:r>
@@ -1499,36 +1152,26 @@
       <w:r>
         <w:fldChar w:fldCharType="end"/>
       </w:r>
-      <w:bookmarkEnd w:id="3"/>
       <w:bookmarkEnd w:id="4"/>
-      <w:proofErr w:type="gramStart"/>
+      <w:bookmarkEnd w:id="5"/>
+      <w:r>
+        <w:rPr>
+          <w:lang w:val="en-US"/>
+        </w:rPr>
+        <w:t xml:space="preserve">. </w:t>
+      </w:r>
+      <w:r>
+        <w:rPr>
+          <w:lang w:val="en-US"/>
+        </w:rPr>
+        <w:t>A Java program to run the build and produce the test results</w:t>
+      </w:r>
       <w:r>
         <w:rPr>
           <w:lang w:val="en-US"/>
         </w:rPr>
         <w:t>.</w:t>
       </w:r>
-      <w:proofErr w:type="gramEnd"/>
-      <w:r>
-        <w:rPr>
-          <w:lang w:val="en-US"/>
-        </w:rPr>
-        <w:t xml:space="preserve"> </w:t>
-      </w:r>
-      <w:proofErr w:type="gramStart"/>
-      <w:r>
-        <w:rPr>
-          <w:lang w:val="en-US"/>
-        </w:rPr>
-        <w:t>A Java program to run the build and produce the test results</w:t>
-      </w:r>
-      <w:r>
-        <w:rPr>
-          <w:lang w:val="en-US"/>
-        </w:rPr>
-        <w:t>.</w:t>
-      </w:r>
-      <w:proofErr w:type="gramEnd"/>
     </w:p>
     <w:p>
       <w:pPr>
@@ -1559,21 +1202,7 @@
         <w:rPr>
           <w:lang w:val="en-US"/>
         </w:rPr>
-        <w:t xml:space="preserve"> for all the executed test cases in the Ant </w:t>
-      </w:r>
-      <w:proofErr w:type="spellStart"/>
-      <w:r>
-        <w:rPr>
-          <w:lang w:val="en-US"/>
-        </w:rPr>
-        <w:t>JUnit</w:t>
-      </w:r>
-      <w:proofErr w:type="spellEnd"/>
-      <w:r>
-        <w:rPr>
-          <w:lang w:val="en-US"/>
-        </w:rPr>
-        <w:t xml:space="preserve"> test report format</w:t>
+        <w:t xml:space="preserve"> for all the executed test cases in the Ant JUnit test report format</w:t>
       </w:r>
       <w:r>
         <w:rPr>
@@ -1585,21 +1214,7 @@
         <w:rPr>
           <w:lang w:val="en-US"/>
         </w:rPr>
-        <w:t xml:space="preserve">nce this file has been generated, you can have Jenkins publish it by simply enabling “Publish </w:t>
-      </w:r>
-      <w:proofErr w:type="spellStart"/>
-      <w:r>
-        <w:rPr>
-          <w:lang w:val="en-US"/>
-        </w:rPr>
-        <w:t>JUnit</w:t>
-      </w:r>
-      <w:proofErr w:type="spellEnd"/>
-      <w:r>
-        <w:rPr>
-          <w:lang w:val="en-US"/>
-        </w:rPr>
-        <w:t xml:space="preserve"> test results report” in your build configuration, and giving it the location for the file. The location should define where your generator writes it, which depends on your build configuration.</w:t>
+        <w:t>nce this file has been generated, you can have Jenkins publish it by simply enabling “Publish JUnit test results report” in your build configuration, and giving it the location for the file. The location should define where your generator writes it, which depends on your build configuration.</w:t>
       </w:r>
     </w:p>
     <w:p>
@@ -1690,19 +1305,59 @@
           <w:lang w:val="en-US"/>
         </w:rPr>
       </w:pPr>
-      <w:proofErr w:type="gramStart"/>
-      <w:r>
-        <w:rPr>
-          <w:lang w:val="en-US"/>
-        </w:rPr>
-        <w:t>xx</w:t>
-      </w:r>
-      <w:proofErr w:type="gramEnd"/>
-      <w:r>
-        <w:rPr>
-          <w:lang w:val="en-US"/>
-        </w:rPr>
-        <w:t xml:space="preserve"> shows a brief portion of the Ant build.xml file used to run this example case from Jenkins. The complete build.xml file can be found in the OSMO Tester source code repository under “examples”.</w:t>
+      <w:r>
+        <w:rPr>
+          <w:lang w:val="en-US"/>
+        </w:rPr>
+        <w:fldChar w:fldCharType="begin"/>
+      </w:r>
+      <w:r>
+        <w:rPr>
+          <w:lang w:val="en-US"/>
+        </w:rPr>
+        <w:instrText xml:space="preserve"> REF _Ref334520214 \h </w:instrText>
+      </w:r>
+      <w:r>
+        <w:rPr>
+          <w:lang w:val="en-US"/>
+        </w:rPr>
+      </w:r>
+      <w:r>
+        <w:rPr>
+          <w:lang w:val="en-US"/>
+        </w:rPr>
+        <w:fldChar w:fldCharType="separate"/>
+      </w:r>
+      <w:r>
+        <w:rPr>
+          <w:lang w:val="en-US"/>
+        </w:rPr>
+        <w:t xml:space="preserve">Listing </w:t>
+      </w:r>
+      <w:r>
+        <w:rPr>
+          <w:noProof/>
+          <w:lang w:val="en-US"/>
+        </w:rPr>
+        <w:t>2</w:t>
+      </w:r>
+      <w:r>
+        <w:rPr>
+          <w:lang w:val="en-US"/>
+        </w:rPr>
+        <w:fldChar w:fldCharType="end"/>
+      </w:r>
+      <w:r>
+        <w:rPr>
+          <w:lang w:val="en-US"/>
+        </w:rPr>
+        <w:t xml:space="preserve"> </w:t>
+      </w:r>
+      <w:r>
+        <w:rPr>
+          <w:lang w:val="en-US"/>
+        </w:rPr>
+        <w:t>shows a brief portion of the Ant build.xml file used to run this example case from Jenkins. The complete build.xml file can be found in the OSMO Tester source code repository under “examples”.</w:t>
       </w:r>
     </w:p>
     <w:p>
@@ -1725,23 +1380,7 @@
           <w:rFonts w:ascii="Courier New" w:hAnsi="Courier New" w:cs="Courier New"/>
           <w:lang w:val="en-US"/>
         </w:rPr>
-        <w:t>&lt;target name="calendar-</w:t>
-      </w:r>
-      <w:proofErr w:type="spellStart"/>
-      <w:r>
-        <w:rPr>
-          <w:rFonts w:ascii="Courier New" w:hAnsi="Courier New" w:cs="Courier New"/>
-          <w:lang w:val="en-US"/>
-        </w:rPr>
-        <w:t>jenkins</w:t>
-      </w:r>
-      <w:proofErr w:type="spellEnd"/>
-      <w:r>
-        <w:rPr>
-          <w:rFonts w:ascii="Courier New" w:hAnsi="Courier New" w:cs="Courier New"/>
-          <w:lang w:val="en-US"/>
-        </w:rPr>
-        <w:t>" depends="jar"&gt;</w:t>
+        <w:t>&lt;target name="calendar-jenkins" depends="jar"&gt;</w:t>
       </w:r>
     </w:p>
     <w:p>
@@ -1766,37 +1405,12 @@
         </w:rPr>
         <w:t xml:space="preserve">  &lt;java </w:t>
       </w:r>
-      <w:proofErr w:type="spellStart"/>
-      <w:r>
-        <w:rPr>
-          <w:rFonts w:ascii="Courier New" w:hAnsi="Courier New" w:cs="Courier New"/>
-          <w:lang w:val="en-US"/>
-        </w:rPr>
-        <w:t>classname</w:t>
-      </w:r>
-      <w:proofErr w:type="spellEnd"/>
-      <w:r>
-        <w:rPr>
-          <w:rFonts w:ascii="Courier New" w:hAnsi="Courier New" w:cs="Courier New"/>
-          <w:lang w:val="en-US"/>
-        </w:rPr>
-        <w:t>="</w:t>
-      </w:r>
-      <w:proofErr w:type="spellStart"/>
-      <w:r>
-        <w:rPr>
-          <w:rFonts w:ascii="Courier New" w:hAnsi="Courier New" w:cs="Courier New"/>
-          <w:lang w:val="en-US"/>
-        </w:rPr>
-        <w:t>osmo.tester.examples.report.CalendarJenkins</w:t>
-      </w:r>
-      <w:proofErr w:type="spellEnd"/>
-      <w:r>
-        <w:rPr>
-          <w:rFonts w:ascii="Courier New" w:hAnsi="Courier New" w:cs="Courier New"/>
-          <w:lang w:val="en-US"/>
-        </w:rPr>
-        <w:t>"</w:t>
+      <w:r>
+        <w:rPr>
+          <w:rFonts w:ascii="Courier New" w:hAnsi="Courier New" w:cs="Courier New"/>
+          <w:lang w:val="en-US"/>
+        </w:rPr>
+        <w:t>classname="osmo.tester.examples.report.CalendarJenkins"</w:t>
       </w:r>
     </w:p>
     <w:p>
@@ -1826,41 +1440,7 @@
           <w:rFonts w:ascii="Courier New" w:hAnsi="Courier New" w:cs="Courier New"/>
           <w:lang w:val="en-US"/>
         </w:rPr>
-        <w:t xml:space="preserve"> </w:t>
-      </w:r>
-      <w:proofErr w:type="spellStart"/>
-      <w:proofErr w:type="gramStart"/>
-      <w:r>
-        <w:rPr>
-          <w:rFonts w:ascii="Courier New" w:hAnsi="Courier New" w:cs="Courier New"/>
-          <w:lang w:val="en-US"/>
-        </w:rPr>
-        <w:t>classpathref</w:t>
-      </w:r>
-      <w:proofErr w:type="spellEnd"/>
-      <w:proofErr w:type="gramEnd"/>
-      <w:r>
-        <w:rPr>
-          <w:rFonts w:ascii="Courier New" w:hAnsi="Courier New" w:cs="Courier New"/>
-          <w:lang w:val="en-US"/>
-        </w:rPr>
-        <w:t>="</w:t>
-      </w:r>
-      <w:proofErr w:type="spellStart"/>
-      <w:r>
-        <w:rPr>
-          <w:rFonts w:ascii="Courier New" w:hAnsi="Courier New" w:cs="Courier New"/>
-          <w:lang w:val="en-US"/>
-        </w:rPr>
-        <w:t>class.path</w:t>
-      </w:r>
-      <w:proofErr w:type="spellEnd"/>
-      <w:r>
-        <w:rPr>
-          <w:rFonts w:ascii="Courier New" w:hAnsi="Courier New" w:cs="Courier New"/>
-          <w:lang w:val="en-US"/>
-        </w:rPr>
-        <w:t>"/&gt;</w:t>
+        <w:t xml:space="preserve"> classpathref="class.path"/&gt;</w:t>
       </w:r>
     </w:p>
     <w:p>
@@ -1894,15 +1474,13 @@
           <w:lang w:val="en-US"/>
         </w:rPr>
       </w:pPr>
-      <w:bookmarkStart w:id="5" w:name="_Ref334520214"/>
-      <w:proofErr w:type="gramStart"/>
+      <w:bookmarkStart w:id="6" w:name="_Ref334520214"/>
       <w:r>
         <w:rPr>
           <w:lang w:val="en-US"/>
         </w:rPr>
         <w:t xml:space="preserve">Listing </w:t>
       </w:r>
-      <w:proofErr w:type="gramEnd"/>
       <w:r>
         <w:fldChar w:fldCharType="begin"/>
       </w:r>
@@ -1925,77 +1503,67 @@
       <w:r>
         <w:fldChar w:fldCharType="end"/>
       </w:r>
-      <w:bookmarkEnd w:id="5"/>
-      <w:proofErr w:type="gramStart"/>
+      <w:bookmarkEnd w:id="6"/>
+      <w:r>
+        <w:rPr>
+          <w:lang w:val="en-US"/>
+        </w:rPr>
+        <w:t xml:space="preserve">. </w:t>
+      </w:r>
+      <w:r>
+        <w:rPr>
+          <w:lang w:val="en-US"/>
+        </w:rPr>
+        <w:t xml:space="preserve">Ant script for running </w:t>
+      </w:r>
+      <w:r>
+        <w:rPr>
+          <w:lang w:val="en-US"/>
+        </w:rPr>
+        <w:fldChar w:fldCharType="begin"/>
+      </w:r>
+      <w:r>
+        <w:rPr>
+          <w:lang w:val="en-US"/>
+        </w:rPr>
+        <w:instrText xml:space="preserve"> REF _Ref334519724 \h </w:instrText>
+      </w:r>
+      <w:r>
+        <w:rPr>
+          <w:lang w:val="en-US"/>
+        </w:rPr>
+      </w:r>
+      <w:r>
+        <w:rPr>
+          <w:lang w:val="en-US"/>
+        </w:rPr>
+        <w:fldChar w:fldCharType="separate"/>
+      </w:r>
+      <w:r>
+        <w:rPr>
+          <w:lang w:val="en-US"/>
+        </w:rPr>
+        <w:t xml:space="preserve">Listing </w:t>
+      </w:r>
+      <w:r>
+        <w:rPr>
+          <w:noProof/>
+          <w:lang w:val="en-US"/>
+        </w:rPr>
+        <w:t>1</w:t>
+      </w:r>
+      <w:r>
+        <w:rPr>
+          <w:lang w:val="en-US"/>
+        </w:rPr>
+        <w:fldChar w:fldCharType="end"/>
+      </w:r>
       <w:r>
         <w:rPr>
           <w:lang w:val="en-US"/>
         </w:rPr>
         <w:t>.</w:t>
       </w:r>
-      <w:proofErr w:type="gramEnd"/>
-      <w:r>
-        <w:rPr>
-          <w:lang w:val="en-US"/>
-        </w:rPr>
-        <w:t xml:space="preserve"> </w:t>
-      </w:r>
-      <w:proofErr w:type="gramStart"/>
-      <w:r>
-        <w:rPr>
-          <w:lang w:val="en-US"/>
-        </w:rPr>
-        <w:t xml:space="preserve">Ant script for running </w:t>
-      </w:r>
-      <w:r>
-        <w:rPr>
-          <w:lang w:val="en-US"/>
-        </w:rPr>
-        <w:fldChar w:fldCharType="begin"/>
-      </w:r>
-      <w:r>
-        <w:rPr>
-          <w:lang w:val="en-US"/>
-        </w:rPr>
-        <w:instrText xml:space="preserve"> REF _Ref334519724 \h </w:instrText>
-      </w:r>
-      <w:r>
-        <w:rPr>
-          <w:lang w:val="en-US"/>
-        </w:rPr>
-      </w:r>
-      <w:r>
-        <w:rPr>
-          <w:lang w:val="en-US"/>
-        </w:rPr>
-        <w:fldChar w:fldCharType="separate"/>
-      </w:r>
-      <w:r>
-        <w:rPr>
-          <w:lang w:val="en-US"/>
-        </w:rPr>
-        <w:t xml:space="preserve">Listing </w:t>
-      </w:r>
-      <w:r>
-        <w:rPr>
-          <w:noProof/>
-          <w:lang w:val="en-US"/>
-        </w:rPr>
-        <w:t>1</w:t>
-      </w:r>
-      <w:r>
-        <w:rPr>
-          <w:lang w:val="en-US"/>
-        </w:rPr>
-        <w:fldChar w:fldCharType="end"/>
-      </w:r>
-      <w:r>
-        <w:rPr>
-          <w:lang w:val="en-US"/>
-        </w:rPr>
-        <w:t>.</w:t>
-      </w:r>
-      <w:proofErr w:type="gramEnd"/>
     </w:p>
     <w:p>
       <w:pPr>
@@ -2082,12 +1650,10 @@
           <w:lang w:val="en-US"/>
         </w:rPr>
       </w:pPr>
-      <w:bookmarkStart w:id="6" w:name="_Ref334520353"/>
-      <w:proofErr w:type="gramStart"/>
+      <w:bookmarkStart w:id="7" w:name="_Ref334520353"/>
       <w:r>
         <w:t xml:space="preserve">Figure </w:t>
       </w:r>
-      <w:proofErr w:type="gramEnd"/>
       <w:r>
         <w:fldChar w:fldCharType="begin"/>
       </w:r>
@@ -2106,48 +1672,38 @@
       <w:r>
         <w:fldChar w:fldCharType="end"/>
       </w:r>
-      <w:bookmarkEnd w:id="6"/>
-      <w:proofErr w:type="gramStart"/>
+      <w:bookmarkEnd w:id="7"/>
+      <w:r>
+        <w:t xml:space="preserve">. Ant configuration in Jenkins for </w:t>
+      </w:r>
+      <w:r>
+        <w:fldChar w:fldCharType="begin"/>
+      </w:r>
+      <w:r>
+        <w:instrText xml:space="preserve"> REF _Ref334520214 \h </w:instrText>
+      </w:r>
+      <w:r>
+        <w:fldChar w:fldCharType="separate"/>
+      </w:r>
+      <w:r>
+        <w:rPr>
+          <w:lang w:val="en-US"/>
+        </w:rPr>
+        <w:t xml:space="preserve">Listing </w:t>
+      </w:r>
+      <w:r>
+        <w:rPr>
+          <w:noProof/>
+          <w:lang w:val="en-US"/>
+        </w:rPr>
+        <w:t>2</w:t>
+      </w:r>
+      <w:r>
+        <w:fldChar w:fldCharType="end"/>
+      </w:r>
       <w:r>
         <w:t>.</w:t>
       </w:r>
-      <w:proofErr w:type="gramEnd"/>
-      <w:r>
-        <w:t xml:space="preserve"> </w:t>
-      </w:r>
-      <w:proofErr w:type="gramStart"/>
-      <w:r>
-        <w:t xml:space="preserve">Ant configuration in Jenkins for </w:t>
-      </w:r>
-      <w:r>
-        <w:fldChar w:fldCharType="begin"/>
-      </w:r>
-      <w:r>
-        <w:instrText xml:space="preserve"> REF _Ref334520214 \h </w:instrText>
-      </w:r>
-      <w:r>
-        <w:fldChar w:fldCharType="separate"/>
-      </w:r>
-      <w:r>
-        <w:rPr>
-          <w:lang w:val="en-US"/>
-        </w:rPr>
-        <w:t xml:space="preserve">Listing </w:t>
-      </w:r>
-      <w:r>
-        <w:rPr>
-          <w:noProof/>
-          <w:lang w:val="en-US"/>
-        </w:rPr>
-        <w:t>2</w:t>
-      </w:r>
-      <w:r>
-        <w:fldChar w:fldCharType="end"/>
-      </w:r>
-      <w:r>
-        <w:t>.</w:t>
-      </w:r>
-      <w:proofErr w:type="gramEnd"/>
     </w:p>
     <w:p>
       <w:pPr>
@@ -2220,12 +1776,10 @@
           <w:lang w:val="en-US"/>
         </w:rPr>
       </w:pPr>
-      <w:bookmarkStart w:id="7" w:name="_Ref334520440"/>
-      <w:proofErr w:type="gramStart"/>
+      <w:bookmarkStart w:id="8" w:name="_Ref334520440"/>
       <w:r>
         <w:t xml:space="preserve">Figure </w:t>
       </w:r>
-      <w:proofErr w:type="gramEnd"/>
       <w:r>
         <w:fldChar w:fldCharType="begin"/>
       </w:r>
@@ -2244,348 +1798,349 @@
       <w:r>
         <w:fldChar w:fldCharType="end"/>
       </w:r>
-      <w:bookmarkEnd w:id="7"/>
-      <w:proofErr w:type="gramStart"/>
+      <w:bookmarkEnd w:id="8"/>
+      <w:r>
+        <w:t xml:space="preserve">. JUnit test report configuration in Jenkins for listing </w:t>
+      </w:r>
+      <w:r>
+        <w:fldChar w:fldCharType="begin"/>
+      </w:r>
+      <w:r>
+        <w:instrText xml:space="preserve"> REF _Ref334519724 \h </w:instrText>
+      </w:r>
+      <w:r>
+        <w:fldChar w:fldCharType="separate"/>
+      </w:r>
+      <w:r>
+        <w:rPr>
+          <w:lang w:val="en-US"/>
+        </w:rPr>
+        <w:t xml:space="preserve">Listing </w:t>
+      </w:r>
+      <w:r>
+        <w:rPr>
+          <w:noProof/>
+          <w:lang w:val="en-US"/>
+        </w:rPr>
+        <w:t>1</w:t>
+      </w:r>
+      <w:r>
+        <w:fldChar w:fldCharType="end"/>
+      </w:r>
       <w:r>
         <w:t>.</w:t>
       </w:r>
-      <w:proofErr w:type="gramEnd"/>
-      <w:r>
+    </w:p>
+    <w:p>
+      <w:pPr>
+        <w:jc w:val="both"/>
+        <w:rPr>
+          <w:lang w:val="en-US"/>
+        </w:rPr>
+      </w:pPr>
+      <w:r>
+        <w:rPr>
+          <w:lang w:val="en-US"/>
+        </w:rPr>
+        <w:t>Notice</w:t>
+      </w:r>
+      <w:r>
+        <w:rPr>
+          <w:lang w:val="en-US"/>
+        </w:rPr>
+        <w:t xml:space="preserve"> that in </w:t>
+      </w:r>
+      <w:r>
+        <w:rPr>
+          <w:lang w:val="en-US"/>
+        </w:rPr>
+        <w:fldChar w:fldCharType="begin"/>
+      </w:r>
+      <w:r>
+        <w:rPr>
+          <w:lang w:val="en-US"/>
+        </w:rPr>
+        <w:instrText xml:space="preserve"> REF _Ref334520353 \h </w:instrText>
+      </w:r>
+      <w:r>
+        <w:rPr>
+          <w:lang w:val="en-US"/>
+        </w:rPr>
+      </w:r>
+      <w:r>
+        <w:rPr>
+          <w:lang w:val="en-US"/>
+        </w:rPr>
+        <w:fldChar w:fldCharType="separate"/>
+      </w:r>
+      <w:r>
+        <w:t xml:space="preserve">Figure </w:t>
+      </w:r>
+      <w:r>
+        <w:rPr>
+          <w:noProof/>
+        </w:rPr>
+        <w:t>1</w:t>
+      </w:r>
+      <w:r>
+        <w:rPr>
+          <w:lang w:val="en-US"/>
+        </w:rPr>
+        <w:fldChar w:fldCharType="end"/>
+      </w:r>
+      <w:r>
+        <w:rPr>
+          <w:lang w:val="en-US"/>
+        </w:rPr>
+        <w:t xml:space="preserve">, the Ant task name is the same as the name given in </w:t>
+      </w:r>
+      <w:r>
+        <w:rPr>
+          <w:lang w:val="en-US"/>
+        </w:rPr>
+        <w:fldChar w:fldCharType="begin"/>
+      </w:r>
+      <w:r>
+        <w:rPr>
+          <w:lang w:val="en-US"/>
+        </w:rPr>
+        <w:instrText xml:space="preserve"> REF _Ref334520214 \h </w:instrText>
+      </w:r>
+      <w:r>
+        <w:rPr>
+          <w:lang w:val="en-US"/>
+        </w:rPr>
+      </w:r>
+      <w:r>
+        <w:rPr>
+          <w:lang w:val="en-US"/>
+        </w:rPr>
+        <w:fldChar w:fldCharType="separate"/>
+      </w:r>
+      <w:r>
+        <w:rPr>
+          <w:lang w:val="en-US"/>
+        </w:rPr>
+        <w:t xml:space="preserve">Listing </w:t>
+      </w:r>
+      <w:r>
+        <w:rPr>
+          <w:noProof/>
+          <w:lang w:val="en-US"/>
+        </w:rPr>
+        <w:t>2</w:t>
+      </w:r>
+      <w:r>
+        <w:rPr>
+          <w:lang w:val="en-US"/>
+        </w:rPr>
+        <w:fldChar w:fldCharType="end"/>
+      </w:r>
+      <w:r>
+        <w:rPr>
+          <w:lang w:val="en-US"/>
+        </w:rPr>
+        <w:t xml:space="preserve">. And the name of the xml file given in </w:t>
+      </w:r>
+      <w:r>
+        <w:rPr>
+          <w:lang w:val="en-US"/>
+        </w:rPr>
+        <w:fldChar w:fldCharType="begin"/>
+      </w:r>
+      <w:r>
+        <w:rPr>
+          <w:lang w:val="en-US"/>
+        </w:rPr>
+        <w:instrText xml:space="preserve"> REF _Ref334520440 \h </w:instrText>
+      </w:r>
+      <w:r>
+        <w:rPr>
+          <w:lang w:val="en-US"/>
+        </w:rPr>
+      </w:r>
+      <w:r>
+        <w:rPr>
+          <w:lang w:val="en-US"/>
+        </w:rPr>
+        <w:fldChar w:fldCharType="separate"/>
+      </w:r>
+      <w:r>
+        <w:t xml:space="preserve">Figure </w:t>
+      </w:r>
+      <w:r>
+        <w:rPr>
+          <w:noProof/>
+        </w:rPr>
+        <w:t>2</w:t>
+      </w:r>
+      <w:r>
+        <w:rPr>
+          <w:lang w:val="en-US"/>
+        </w:rPr>
+        <w:fldChar w:fldCharType="end"/>
+      </w:r>
+      <w:r>
+        <w:rPr>
+          <w:lang w:val="en-US"/>
+        </w:rPr>
+        <w:t xml:space="preserve"> is the same as given in </w:t>
+      </w:r>
+      <w:r>
+        <w:rPr>
+          <w:lang w:val="en-US"/>
+        </w:rPr>
+        <w:fldChar w:fldCharType="begin"/>
+      </w:r>
+      <w:r>
+        <w:rPr>
+          <w:lang w:val="en-US"/>
+        </w:rPr>
+        <w:instrText xml:space="preserve"> REF _Ref334519724 \h </w:instrText>
+      </w:r>
+      <w:r>
+        <w:rPr>
+          <w:lang w:val="en-US"/>
+        </w:rPr>
+      </w:r>
+      <w:r>
+        <w:rPr>
+          <w:lang w:val="en-US"/>
+        </w:rPr>
+        <w:fldChar w:fldCharType="separate"/>
+      </w:r>
+      <w:r>
+        <w:rPr>
+          <w:lang w:val="en-US"/>
+        </w:rPr>
+        <w:t xml:space="preserve">Listing </w:t>
+      </w:r>
+      <w:r>
+        <w:rPr>
+          <w:noProof/>
+          <w:lang w:val="en-US"/>
+        </w:rPr>
+        <w:t>1</w:t>
+      </w:r>
+      <w:r>
+        <w:rPr>
+          <w:lang w:val="en-US"/>
+        </w:rPr>
+        <w:fldChar w:fldCharType="end"/>
+      </w:r>
+      <w:r>
+        <w:rPr>
+          <w:lang w:val="en-US"/>
+        </w:rPr>
+        <w:t>. The directory structure would depend on your build setup and configuration.</w:t>
+      </w:r>
+    </w:p>
+    <w:p>
+      <w:pPr>
+        <w:pStyle w:val="Heading1"/>
+        <w:rPr>
+          <w:lang w:val="en-US"/>
+        </w:rPr>
+      </w:pPr>
+      <w:bookmarkStart w:id="9" w:name="_Toc334520290"/>
+      <w:r>
+        <w:rPr>
+          <w:lang w:val="en-US"/>
+        </w:rPr>
+        <w:t>Conclusions</w:t>
+      </w:r>
+      <w:bookmarkEnd w:id="9"/>
+    </w:p>
+    <w:p>
+      <w:pPr>
+        <w:jc w:val="both"/>
+        <w:rPr>
+          <w:lang w:val="en-US"/>
+        </w:rPr>
+      </w:pPr>
+      <w:r>
+        <w:rPr>
+          <w:lang w:val="en-US"/>
+        </w:rPr>
+        <w:t>This is a short tutorial on Jenkins integration</w:t>
+      </w:r>
+      <w:r>
+        <w:rPr>
+          <w:lang w:val="en-US"/>
+        </w:rPr>
+        <w:t xml:space="preserve"> using the OSMO components for Jenkins integration</w:t>
+      </w:r>
+      <w:r>
+        <w:rPr>
+          <w:lang w:val="en-US"/>
+        </w:rPr>
+        <w:t xml:space="preserve">. </w:t>
+      </w:r>
+      <w:r>
+        <w:rPr>
+          <w:lang w:val="en-US"/>
+        </w:rPr>
+        <w:t>The approach should be rather simple. For more complex integration, find a Jenkins and OSMO Tester expert</w:t>
+      </w:r>
+      <w:r>
+        <w:rPr>
+          <w:lang w:val="en-US"/>
+        </w:rPr>
+        <w:t xml:space="preserve">, or become one </w:t>
+      </w:r>
+      <w:r>
+        <w:rPr>
+          <w:lang w:val="en-US"/>
+        </w:rPr>
+        <w:sym w:font="Wingdings" w:char="F04A"/>
+      </w:r>
+      <w:r>
+        <w:rPr>
+          <w:lang w:val="en-US"/>
+        </w:rPr>
+        <w:t>.</w:t>
+      </w:r>
+    </w:p>
+    <w:p>
+      <w:pPr>
+        <w:pStyle w:val="Heading1"/>
+        <w:rPr>
+          <w:lang w:val="en-US"/>
+        </w:rPr>
+      </w:pPr>
+      <w:bookmarkStart w:id="10" w:name="_Toc334520291"/>
+      <w:r>
+        <w:rPr>
+          <w:lang w:val="en-US"/>
+        </w:rPr>
+        <w:t>References</w:t>
+      </w:r>
+      <w:bookmarkEnd w:id="10"/>
+    </w:p>
+    <w:p>
+      <w:pPr>
+        <w:jc w:val="both"/>
+        <w:rPr>
+          <w:lang w:val="en-US"/>
+        </w:rPr>
+      </w:pPr>
+      <w:r>
+        <w:rPr>
+          <w:lang w:val="en-US"/>
+        </w:rPr>
+        <w:t>OSMO</w:t>
+      </w:r>
+      <w:r>
+        <w:rPr>
+          <w:lang w:val="en-US"/>
+        </w:rPr>
         <w:t xml:space="preserve"> </w:t>
       </w:r>
-      <w:proofErr w:type="spellStart"/>
-      <w:r>
-        <w:t>JUnit</w:t>
-      </w:r>
-      <w:proofErr w:type="spellEnd"/>
-      <w:r>
-        <w:t xml:space="preserve"> test report configuration in Jenkins for listing </w:t>
-      </w:r>
-      <w:r>
-        <w:fldChar w:fldCharType="begin"/>
-      </w:r>
-      <w:r>
-        <w:instrText xml:space="preserve"> REF _Ref334519724 \h </w:instrText>
-      </w:r>
-      <w:r>
-        <w:fldChar w:fldCharType="separate"/>
-      </w:r>
-      <w:r>
-        <w:rPr>
-          <w:lang w:val="en-US"/>
-        </w:rPr>
-        <w:t xml:space="preserve">Listing </w:t>
-      </w:r>
-      <w:r>
-        <w:rPr>
-          <w:noProof/>
-          <w:lang w:val="en-US"/>
-        </w:rPr>
-        <w:t>1</w:t>
-      </w:r>
-      <w:r>
-        <w:fldChar w:fldCharType="end"/>
-      </w:r>
-      <w:r>
-        <w:t>.</w:t>
-      </w:r>
-    </w:p>
-    <w:p>
-      <w:pPr>
-        <w:jc w:val="both"/>
-        <w:rPr>
-          <w:lang w:val="en-US"/>
-        </w:rPr>
-      </w:pPr>
-      <w:r>
-        <w:rPr>
-          <w:lang w:val="en-US"/>
-        </w:rPr>
-        <w:t>Notice</w:t>
-      </w:r>
-      <w:r>
-        <w:rPr>
-          <w:lang w:val="en-US"/>
-        </w:rPr>
-        <w:t xml:space="preserve"> that in </w:t>
-      </w:r>
-      <w:r>
-        <w:rPr>
-          <w:lang w:val="en-US"/>
-        </w:rPr>
-        <w:fldChar w:fldCharType="begin"/>
-      </w:r>
-      <w:r>
-        <w:rPr>
-          <w:lang w:val="en-US"/>
-        </w:rPr>
-        <w:instrText xml:space="preserve"> REF _Ref334520353 \h </w:instrText>
-      </w:r>
-      <w:r>
-        <w:rPr>
-          <w:lang w:val="en-US"/>
-        </w:rPr>
-      </w:r>
-      <w:r>
-        <w:rPr>
-          <w:lang w:val="en-US"/>
-        </w:rPr>
-        <w:fldChar w:fldCharType="separate"/>
-      </w:r>
-      <w:r>
-        <w:t xml:space="preserve">Figure </w:t>
-      </w:r>
-      <w:r>
-        <w:rPr>
-          <w:noProof/>
-        </w:rPr>
-        <w:t>1</w:t>
-      </w:r>
-      <w:r>
-        <w:rPr>
-          <w:lang w:val="en-US"/>
-        </w:rPr>
-        <w:fldChar w:fldCharType="end"/>
-      </w:r>
-      <w:r>
-        <w:rPr>
-          <w:lang w:val="en-US"/>
-        </w:rPr>
-        <w:t xml:space="preserve">, the Ant task name is the same as the name given in </w:t>
-      </w:r>
-      <w:r>
-        <w:rPr>
-          <w:lang w:val="en-US"/>
-        </w:rPr>
-        <w:fldChar w:fldCharType="begin"/>
-      </w:r>
-      <w:r>
-        <w:rPr>
-          <w:lang w:val="en-US"/>
-        </w:rPr>
-        <w:instrText xml:space="preserve"> REF _Ref334520214 \h </w:instrText>
-      </w:r>
-      <w:r>
-        <w:rPr>
-          <w:lang w:val="en-US"/>
-        </w:rPr>
-      </w:r>
-      <w:r>
-        <w:rPr>
-          <w:lang w:val="en-US"/>
-        </w:rPr>
-        <w:fldChar w:fldCharType="separate"/>
-      </w:r>
-      <w:r>
-        <w:rPr>
-          <w:lang w:val="en-US"/>
-        </w:rPr>
-        <w:t xml:space="preserve">Listing </w:t>
-      </w:r>
-      <w:r>
-        <w:rPr>
-          <w:noProof/>
-          <w:lang w:val="en-US"/>
-        </w:rPr>
-        <w:t>2</w:t>
-      </w:r>
-      <w:r>
-        <w:rPr>
-          <w:lang w:val="en-US"/>
-        </w:rPr>
-        <w:fldChar w:fldCharType="end"/>
-      </w:r>
-      <w:r>
-        <w:rPr>
-          <w:lang w:val="en-US"/>
-        </w:rPr>
-        <w:t xml:space="preserve">. And the name of the xml file given in </w:t>
-      </w:r>
-      <w:r>
-        <w:rPr>
-          <w:lang w:val="en-US"/>
-        </w:rPr>
-        <w:fldChar w:fldCharType="begin"/>
-      </w:r>
-      <w:r>
-        <w:rPr>
-          <w:lang w:val="en-US"/>
-        </w:rPr>
-        <w:instrText xml:space="preserve"> REF _Ref334520440 \h </w:instrText>
-      </w:r>
-      <w:r>
-        <w:rPr>
-          <w:lang w:val="en-US"/>
-        </w:rPr>
-      </w:r>
-      <w:r>
-        <w:rPr>
-          <w:lang w:val="en-US"/>
-        </w:rPr>
-        <w:fldChar w:fldCharType="separate"/>
-      </w:r>
-      <w:r>
-        <w:t xml:space="preserve">Figure </w:t>
-      </w:r>
-      <w:r>
-        <w:rPr>
-          <w:noProof/>
-        </w:rPr>
-        <w:t>2</w:t>
-      </w:r>
-      <w:r>
-        <w:rPr>
-          <w:lang w:val="en-US"/>
-        </w:rPr>
-        <w:fldChar w:fldCharType="end"/>
-      </w:r>
-      <w:r>
-        <w:rPr>
-          <w:lang w:val="en-US"/>
-        </w:rPr>
-        <w:t xml:space="preserve"> is the same as given in </w:t>
-      </w:r>
-      <w:r>
-        <w:rPr>
-          <w:lang w:val="en-US"/>
-        </w:rPr>
-        <w:fldChar w:fldCharType="begin"/>
-      </w:r>
-      <w:r>
-        <w:rPr>
-          <w:lang w:val="en-US"/>
-        </w:rPr>
-        <w:instrText xml:space="preserve"> REF _Ref334519724 \h </w:instrText>
-      </w:r>
-      <w:r>
-        <w:rPr>
-          <w:lang w:val="en-US"/>
-        </w:rPr>
-      </w:r>
-      <w:r>
-        <w:rPr>
-          <w:lang w:val="en-US"/>
-        </w:rPr>
-        <w:fldChar w:fldCharType="separate"/>
-      </w:r>
-      <w:r>
-        <w:rPr>
-          <w:lang w:val="en-US"/>
-        </w:rPr>
-        <w:t xml:space="preserve">Listing </w:t>
-      </w:r>
-      <w:r>
-        <w:rPr>
-          <w:noProof/>
-          <w:lang w:val="en-US"/>
-        </w:rPr>
-        <w:t>1</w:t>
-      </w:r>
-      <w:r>
-        <w:rPr>
-          <w:lang w:val="en-US"/>
-        </w:rPr>
-        <w:fldChar w:fldCharType="end"/>
-      </w:r>
-      <w:r>
-        <w:rPr>
-          <w:lang w:val="en-US"/>
-        </w:rPr>
-        <w:t>. The directory structure would depend on your build setup and configuration.</w:t>
-      </w:r>
-    </w:p>
-    <w:p>
-      <w:pPr>
-        <w:pStyle w:val="Heading1"/>
-        <w:rPr>
-          <w:lang w:val="en-US"/>
-        </w:rPr>
-      </w:pPr>
-      <w:bookmarkStart w:id="8" w:name="_Toc334520290"/>
-      <w:r>
-        <w:rPr>
-          <w:lang w:val="en-US"/>
-        </w:rPr>
-        <w:t>Conclusions</w:t>
-      </w:r>
-      <w:bookmarkEnd w:id="8"/>
-    </w:p>
-    <w:p>
-      <w:pPr>
-        <w:jc w:val="both"/>
-        <w:rPr>
-          <w:lang w:val="en-US"/>
-        </w:rPr>
-      </w:pPr>
-      <w:r>
-        <w:rPr>
-          <w:lang w:val="en-US"/>
-        </w:rPr>
-        <w:t>This is a short tutorial on Jenkins integration</w:t>
-      </w:r>
-      <w:r>
-        <w:rPr>
-          <w:lang w:val="en-US"/>
-        </w:rPr>
-        <w:t xml:space="preserve"> using the OSMO components for Jenkins integration</w:t>
-      </w:r>
-      <w:r>
-        <w:rPr>
-          <w:lang w:val="en-US"/>
-        </w:rPr>
-        <w:t xml:space="preserve">. </w:t>
-      </w:r>
-      <w:r>
-        <w:rPr>
-          <w:lang w:val="en-US"/>
-        </w:rPr>
-        <w:t xml:space="preserve">The approach should be rather simple. </w:t>
-      </w:r>
-      <w:bookmarkStart w:id="9" w:name="_GoBack"/>
-      <w:bookmarkEnd w:id="9"/>
-      <w:r>
-        <w:rPr>
-          <w:lang w:val="en-US"/>
-        </w:rPr>
-        <w:t>For more complex integration, find a Jenkins and OSMO Tester expert.</w:t>
-      </w:r>
-    </w:p>
-    <w:p>
-      <w:pPr>
-        <w:pStyle w:val="Heading1"/>
-        <w:rPr>
-          <w:lang w:val="en-US"/>
-        </w:rPr>
-      </w:pPr>
-      <w:bookmarkStart w:id="10" w:name="_Toc334520291"/>
-      <w:r>
-        <w:rPr>
-          <w:lang w:val="en-US"/>
-        </w:rPr>
-        <w:t>References</w:t>
-      </w:r>
-      <w:bookmarkEnd w:id="10"/>
-    </w:p>
-    <w:p>
-      <w:pPr>
-        <w:jc w:val="both"/>
-        <w:rPr>
-          <w:lang w:val="en-US"/>
-        </w:rPr>
-      </w:pPr>
-      <w:proofErr w:type="spellStart"/>
-      <w:r>
-        <w:rPr>
-          <w:lang w:val="en-US"/>
-        </w:rPr>
-        <w:t>OSMOTester</w:t>
-      </w:r>
-      <w:proofErr w:type="spellEnd"/>
-      <w:r>
-        <w:rPr>
-          <w:lang w:val="en-US"/>
-        </w:rPr>
-        <w:t xml:space="preserve"> </w:t>
+      <w:r>
+        <w:rPr>
+          <w:lang w:val="en-US"/>
+        </w:rPr>
+        <w:t xml:space="preserve">Tester </w:t>
       </w:r>
       <w:r>
         <w:rPr>
@@ -2597,19 +2152,7 @@
         <w:rPr>
           <w:lang w:val="en-US"/>
         </w:rPr>
-        <w:t>, discussion forums</w:t>
-      </w:r>
-      <w:r>
-        <w:rPr>
-          <w:lang w:val="en-US"/>
-        </w:rPr>
-        <w:t xml:space="preserve"> &amp; </w:t>
-      </w:r>
-      <w:r>
-        <w:rPr>
-          <w:lang w:val="en-US"/>
-        </w:rPr>
-        <w:t xml:space="preserve">source code: </w:t>
+        <w:t xml:space="preserve">: </w:t>
       </w:r>
       <w:hyperlink r:id="rId11" w:history="1">
         <w:r>
@@ -2732,7 +2275,7 @@
           <w:rPr>
             <w:noProof/>
           </w:rPr>
-          <w:t>4</w:t>
+          <w:t>1</w:t>
         </w:r>
         <w:r>
           <w:rPr>
@@ -4605,7 +4148,7 @@
 </file>
 
 <file path=customXml/itemProps1.xml><?xml version="1.0" encoding="utf-8"?>
-<ds:datastoreItem xmlns:ds="http://schemas.openxmlformats.org/officeDocument/2006/customXml" ds:itemID="{138B2ADE-6E9B-4497-AC14-1B3582EA49F4}">
+<ds:datastoreItem xmlns:ds="http://schemas.openxmlformats.org/officeDocument/2006/customXml" ds:itemID="{18C0561F-A2DE-4794-BD40-B00970AEE6D1}">
   <ds:schemaRefs>
     <ds:schemaRef ds:uri="http://schemas.openxmlformats.org/officeDocument/2006/bibliography"/>
   </ds:schemaRefs>

</xml_diff>

<commit_message>
updating documents improving test coverage
</commit_message>
<xml_diff>
--- a/osmotester/doc/tutorial_jenkins_support.docx
+++ b/osmotester/doc/tutorial_jenkins_support.docx
@@ -8,6 +8,7 @@
           <w:lang w:val="en-US"/>
         </w:rPr>
       </w:pPr>
+      <w:bookmarkStart w:id="0" w:name="_GoBack"/>
       <w:r>
         <w:rPr>
           <w:lang w:val="en-US"/>
@@ -100,16 +101,8 @@
         <w:rPr>
           <w:lang w:val="en-US"/>
         </w:rPr>
-        <w:t xml:space="preserve">Teemu </w:t>
-      </w:r>
-      <w:proofErr w:type="spellStart"/>
-      <w:r>
-        <w:rPr>
-          <w:lang w:val="en-US"/>
-        </w:rPr>
-        <w:t>Kanstrén</w:t>
-      </w:r>
-      <w:proofErr w:type="spellEnd"/>
+        <w:t>Teemu Kanstrén</w:t>
+      </w:r>
       <w:r>
         <w:rPr>
           <w:lang w:val="en-US"/>
@@ -170,7 +163,7 @@
           <w:r>
             <w:fldChar w:fldCharType="separate"/>
           </w:r>
-          <w:hyperlink w:anchor="_Toc334520287" w:history="1">
+          <w:hyperlink w:anchor="_Toc351228742" w:history="1">
             <w:r>
               <w:rPr>
                 <w:rStyle w:val="Hyperlink"/>
@@ -198,7 +191,7 @@
                 <w:noProof/>
                 <w:webHidden/>
               </w:rPr>
-              <w:instrText xml:space="preserve"> PAGEREF _Toc334520287 \h </w:instrText>
+              <w:instrText xml:space="preserve"> PAGEREF _Toc351228742 \h </w:instrText>
             </w:r>
             <w:r>
               <w:rPr>
@@ -241,7 +234,7 @@
               <w:lang w:val="fi-FI" w:eastAsia="fi-FI"/>
             </w:rPr>
           </w:pPr>
-          <w:hyperlink w:anchor="_Toc334520288" w:history="1">
+          <w:hyperlink w:anchor="_Toc351228743" w:history="1">
             <w:r>
               <w:rPr>
                 <w:rStyle w:val="Hyperlink"/>
@@ -269,7 +262,7 @@
                 <w:noProof/>
                 <w:webHidden/>
               </w:rPr>
-              <w:instrText xml:space="preserve"> PAGEREF _Toc334520288 \h </w:instrText>
+              <w:instrText xml:space="preserve"> PAGEREF _Toc351228743 \h </w:instrText>
             </w:r>
             <w:r>
               <w:rPr>
@@ -312,7 +305,7 @@
               <w:lang w:val="fi-FI" w:eastAsia="fi-FI"/>
             </w:rPr>
           </w:pPr>
-          <w:hyperlink w:anchor="_Toc334520289" w:history="1">
+          <w:hyperlink w:anchor="_Toc351228744" w:history="1">
             <w:r>
               <w:rPr>
                 <w:rStyle w:val="Hyperlink"/>
@@ -340,7 +333,7 @@
                 <w:noProof/>
                 <w:webHidden/>
               </w:rPr>
-              <w:instrText xml:space="preserve"> PAGEREF _Toc334520289 \h </w:instrText>
+              <w:instrText xml:space="preserve"> PAGEREF _Toc351228744 \h </w:instrText>
             </w:r>
             <w:r>
               <w:rPr>
@@ -383,7 +376,7 @@
               <w:lang w:val="fi-FI" w:eastAsia="fi-FI"/>
             </w:rPr>
           </w:pPr>
-          <w:hyperlink w:anchor="_Toc334520290" w:history="1">
+          <w:hyperlink w:anchor="_Toc351228745" w:history="1">
             <w:r>
               <w:rPr>
                 <w:rStyle w:val="Hyperlink"/>
@@ -411,7 +404,7 @@
                 <w:noProof/>
                 <w:webHidden/>
               </w:rPr>
-              <w:instrText xml:space="preserve"> PAGEREF _Toc334520290 \h </w:instrText>
+              <w:instrText xml:space="preserve"> PAGEREF _Toc351228745 \h </w:instrText>
             </w:r>
             <w:r>
               <w:rPr>
@@ -454,7 +447,7 @@
               <w:lang w:val="fi-FI" w:eastAsia="fi-FI"/>
             </w:rPr>
           </w:pPr>
-          <w:hyperlink w:anchor="_Toc334520291" w:history="1">
+          <w:hyperlink w:anchor="_Toc351228746" w:history="1">
             <w:r>
               <w:rPr>
                 <w:rStyle w:val="Hyperlink"/>
@@ -482,7 +475,7 @@
                 <w:noProof/>
                 <w:webHidden/>
               </w:rPr>
-              <w:instrText xml:space="preserve"> PAGEREF _Toc334520291 \h </w:instrText>
+              <w:instrText xml:space="preserve"> PAGEREF _Toc351228746 \h </w:instrText>
             </w:r>
             <w:r>
               <w:rPr>
@@ -545,7 +538,7 @@
           <w:lang w:val="en-US"/>
         </w:rPr>
       </w:pPr>
-      <w:bookmarkStart w:id="0" w:name="_Toc334520287"/>
+      <w:bookmarkStart w:id="1" w:name="_Toc351228742"/>
       <w:r>
         <w:rPr>
           <w:lang w:val="en-US"/>
@@ -553,7 +546,7 @@
         <w:lastRenderedPageBreak/>
         <w:t>Introduction</w:t>
       </w:r>
-      <w:bookmarkEnd w:id="0"/>
+      <w:bookmarkEnd w:id="1"/>
     </w:p>
     <w:p>
       <w:pPr>
@@ -612,14 +605,14 @@
           <w:lang w:val="en-US"/>
         </w:rPr>
       </w:pPr>
-      <w:bookmarkStart w:id="1" w:name="_Toc334520288"/>
+      <w:bookmarkStart w:id="2" w:name="_Toc351228743"/>
       <w:r>
         <w:rPr>
           <w:lang w:val="en-US"/>
         </w:rPr>
         <w:t>Custom Integration</w:t>
       </w:r>
-      <w:bookmarkEnd w:id="1"/>
+      <w:bookmarkEnd w:id="2"/>
     </w:p>
     <w:p>
       <w:pPr>
@@ -660,14 +653,14 @@
           <w:lang w:val="en-US"/>
         </w:rPr>
       </w:pPr>
-      <w:bookmarkStart w:id="2" w:name="_Toc334520289"/>
+      <w:bookmarkStart w:id="3" w:name="_Toc351228744"/>
       <w:r>
         <w:rPr>
           <w:lang w:val="en-US"/>
         </w:rPr>
         <w:t>Built-In Integration</w:t>
       </w:r>
-      <w:bookmarkEnd w:id="2"/>
+      <w:bookmarkEnd w:id="3"/>
     </w:p>
     <w:p>
       <w:pPr>
@@ -760,8 +753,7 @@
           <w:lang w:val="en-US"/>
         </w:rPr>
       </w:pPr>
-      <w:bookmarkStart w:id="3" w:name="_Ref314951796"/>
-      <w:proofErr w:type="gramStart"/>
+      <w:bookmarkStart w:id="4" w:name="_Ref314951796"/>
       <w:r>
         <w:rPr>
           <w:rFonts w:ascii="Courier New" w:hAnsi="Courier New" w:cs="Courier New"/>
@@ -769,37 +761,7 @@
           <w:szCs w:val="18"/>
           <w:lang w:val="en-US"/>
         </w:rPr>
-        <w:t>public</w:t>
-      </w:r>
-      <w:proofErr w:type="gramEnd"/>
-      <w:r>
-        <w:rPr>
-          <w:rFonts w:ascii="Courier New" w:hAnsi="Courier New" w:cs="Courier New"/>
-          <w:sz w:val="18"/>
-          <w:szCs w:val="18"/>
-          <w:lang w:val="en-US"/>
-        </w:rPr>
-        <w:t xml:space="preserve"> class </w:t>
-      </w:r>
-      <w:proofErr w:type="spellStart"/>
-      <w:r>
-        <w:rPr>
-          <w:rFonts w:ascii="Courier New" w:hAnsi="Courier New" w:cs="Courier New"/>
-          <w:sz w:val="18"/>
-          <w:szCs w:val="18"/>
-          <w:lang w:val="en-US"/>
-        </w:rPr>
-        <w:t>OnlineMain</w:t>
-      </w:r>
-      <w:proofErr w:type="spellEnd"/>
-      <w:r>
-        <w:rPr>
-          <w:rFonts w:ascii="Courier New" w:hAnsi="Courier New" w:cs="Courier New"/>
-          <w:sz w:val="18"/>
-          <w:szCs w:val="18"/>
-          <w:lang w:val="en-US"/>
-        </w:rPr>
-        <w:t xml:space="preserve"> {</w:t>
+        <w:t>public class OnlineMain {</w:t>
       </w:r>
     </w:p>
     <w:p>
@@ -826,47 +788,7 @@
           <w:szCs w:val="18"/>
           <w:lang w:val="en-US"/>
         </w:rPr>
-        <w:t xml:space="preserve">  </w:t>
-      </w:r>
-      <w:proofErr w:type="gramStart"/>
-      <w:r>
-        <w:rPr>
-          <w:rFonts w:ascii="Courier New" w:hAnsi="Courier New" w:cs="Courier New"/>
-          <w:sz w:val="18"/>
-          <w:szCs w:val="18"/>
-          <w:lang w:val="en-US"/>
-        </w:rPr>
-        <w:t>public</w:t>
-      </w:r>
-      <w:proofErr w:type="gramEnd"/>
-      <w:r>
-        <w:rPr>
-          <w:rFonts w:ascii="Courier New" w:hAnsi="Courier New" w:cs="Courier New"/>
-          <w:sz w:val="18"/>
-          <w:szCs w:val="18"/>
-          <w:lang w:val="en-US"/>
-        </w:rPr>
-        <w:t xml:space="preserve"> static void main(String[] </w:t>
-      </w:r>
-      <w:proofErr w:type="spellStart"/>
-      <w:r>
-        <w:rPr>
-          <w:rFonts w:ascii="Courier New" w:hAnsi="Courier New" w:cs="Courier New"/>
-          <w:sz w:val="18"/>
-          <w:szCs w:val="18"/>
-          <w:lang w:val="en-US"/>
-        </w:rPr>
-        <w:t>args</w:t>
-      </w:r>
-      <w:proofErr w:type="spellEnd"/>
-      <w:r>
-        <w:rPr>
-          <w:rFonts w:ascii="Courier New" w:hAnsi="Courier New" w:cs="Courier New"/>
-          <w:sz w:val="18"/>
-          <w:szCs w:val="18"/>
-          <w:lang w:val="en-US"/>
-        </w:rPr>
-        <w:t>) {</w:t>
+        <w:t xml:space="preserve">  public static void main(String[] args) {</w:t>
       </w:r>
     </w:p>
     <w:p>
@@ -893,38 +815,7 @@
           <w:szCs w:val="18"/>
           <w:lang w:val="en-US"/>
         </w:rPr>
-        <w:t xml:space="preserve">    </w:t>
-      </w:r>
-      <w:proofErr w:type="spellStart"/>
-      <w:proofErr w:type="gramStart"/>
-      <w:r>
-        <w:rPr>
-          <w:rFonts w:ascii="Courier New" w:hAnsi="Courier New" w:cs="Courier New"/>
-          <w:sz w:val="18"/>
-          <w:szCs w:val="18"/>
-          <w:lang w:val="en-US"/>
-        </w:rPr>
-        <w:t>OSMOConfiguration.setSeed</w:t>
-      </w:r>
-      <w:proofErr w:type="spellEnd"/>
-      <w:r>
-        <w:rPr>
-          <w:rFonts w:ascii="Courier New" w:hAnsi="Courier New" w:cs="Courier New"/>
-          <w:sz w:val="18"/>
-          <w:szCs w:val="18"/>
-          <w:lang w:val="en-US"/>
-        </w:rPr>
-        <w:t>(</w:t>
-      </w:r>
-      <w:proofErr w:type="gramEnd"/>
-      <w:r>
-        <w:rPr>
-          <w:rFonts w:ascii="Courier New" w:hAnsi="Courier New" w:cs="Courier New"/>
-          <w:sz w:val="18"/>
-          <w:szCs w:val="18"/>
-          <w:lang w:val="en-US"/>
-        </w:rPr>
-        <w:t>52);</w:t>
+        <w:t xml:space="preserve">    OSMOConfiguration.setSeed(52);</w:t>
       </w:r>
     </w:p>
     <w:p>
@@ -951,78 +842,7 @@
           <w:szCs w:val="18"/>
           <w:lang w:val="en-US"/>
         </w:rPr>
-        <w:t xml:space="preserve">    </w:t>
-      </w:r>
-      <w:proofErr w:type="spellStart"/>
-      <w:r>
-        <w:rPr>
-          <w:rFonts w:ascii="Courier New" w:hAnsi="Courier New" w:cs="Courier New"/>
-          <w:sz w:val="18"/>
-          <w:szCs w:val="18"/>
-          <w:lang w:val="en-US"/>
-        </w:rPr>
-        <w:t>OSMOTester</w:t>
-      </w:r>
-      <w:proofErr w:type="spellEnd"/>
-      <w:r>
-        <w:rPr>
-          <w:rFonts w:ascii="Courier New" w:hAnsi="Courier New" w:cs="Courier New"/>
-          <w:sz w:val="18"/>
-          <w:szCs w:val="18"/>
-          <w:lang w:val="en-US"/>
-        </w:rPr>
-        <w:t xml:space="preserve"> tester = new </w:t>
-      </w:r>
-      <w:proofErr w:type="spellStart"/>
-      <w:proofErr w:type="gramStart"/>
-      <w:r>
-        <w:rPr>
-          <w:rFonts w:ascii="Courier New" w:hAnsi="Courier New" w:cs="Courier New"/>
-          <w:sz w:val="18"/>
-          <w:szCs w:val="18"/>
-          <w:lang w:val="en-US"/>
-        </w:rPr>
-        <w:t>OSMOTester</w:t>
-      </w:r>
-      <w:proofErr w:type="spellEnd"/>
-      <w:r>
-        <w:rPr>
-          <w:rFonts w:ascii="Courier New" w:hAnsi="Courier New" w:cs="Courier New"/>
-          <w:sz w:val="18"/>
-          <w:szCs w:val="18"/>
-          <w:lang w:val="en-US"/>
-        </w:rPr>
-        <w:t>(</w:t>
-      </w:r>
-      <w:proofErr w:type="gramEnd"/>
-      <w:r>
-        <w:rPr>
-          <w:rFonts w:ascii="Courier New" w:hAnsi="Courier New" w:cs="Courier New"/>
-          <w:sz w:val="18"/>
-          <w:szCs w:val="18"/>
-          <w:lang w:val="en-US"/>
-        </w:rPr>
-        <w:t xml:space="preserve">new </w:t>
-      </w:r>
-      <w:proofErr w:type="spellStart"/>
-      <w:r>
-        <w:rPr>
-          <w:rFonts w:ascii="Courier New" w:hAnsi="Courier New" w:cs="Courier New"/>
-          <w:sz w:val="18"/>
-          <w:szCs w:val="18"/>
-          <w:lang w:val="en-US"/>
-        </w:rPr>
-        <w:t>OnlineHelloModel</w:t>
-      </w:r>
-      <w:proofErr w:type="spellEnd"/>
-      <w:r>
-        <w:rPr>
-          <w:rFonts w:ascii="Courier New" w:hAnsi="Courier New" w:cs="Courier New"/>
-          <w:sz w:val="18"/>
-          <w:szCs w:val="18"/>
-          <w:lang w:val="en-US"/>
-        </w:rPr>
-        <w:t>());</w:t>
+        <w:t xml:space="preserve">    OSMOTester tester = new OSMOTester(new OnlineHelloModel());</w:t>
       </w:r>
     </w:p>
     <w:p>
@@ -1049,30 +869,8 @@
           <w:szCs w:val="18"/>
           <w:lang w:val="en-US"/>
         </w:rPr>
-        <w:t xml:space="preserve">    </w:t>
-      </w:r>
-      <w:proofErr w:type="spellStart"/>
-      <w:proofErr w:type="gramStart"/>
-      <w:r>
-        <w:rPr>
-          <w:rFonts w:ascii="Courier New" w:hAnsi="Courier New" w:cs="Courier New"/>
-          <w:sz w:val="18"/>
-          <w:szCs w:val="18"/>
-          <w:lang w:val="en-US"/>
-        </w:rPr>
-        <w:t>tester.setSeed</w:t>
-      </w:r>
-      <w:proofErr w:type="spellEnd"/>
-      <w:r>
-        <w:rPr>
-          <w:rFonts w:ascii="Courier New" w:hAnsi="Courier New" w:cs="Courier New"/>
-          <w:sz w:val="18"/>
-          <w:szCs w:val="18"/>
-          <w:lang w:val="en-US"/>
-        </w:rPr>
-        <w:t>(</w:t>
-      </w:r>
-      <w:proofErr w:type="gramEnd"/>
+        <w:t xml:space="preserve">    tester.setSeed(</w:t>
+      </w:r>
       <w:r>
         <w:rPr>
           <w:rFonts w:ascii="Courier New" w:hAnsi="Courier New" w:cs="Courier New"/>
@@ -1116,78 +914,7 @@
           <w:szCs w:val="18"/>
           <w:lang w:val="en-US"/>
         </w:rPr>
-        <w:t xml:space="preserve">    </w:t>
-      </w:r>
-      <w:proofErr w:type="spellStart"/>
-      <w:r>
-        <w:rPr>
-          <w:rFonts w:ascii="Courier New" w:hAnsi="Courier New" w:cs="Courier New"/>
-          <w:sz w:val="18"/>
-          <w:szCs w:val="18"/>
-          <w:lang w:val="en-US"/>
-        </w:rPr>
-        <w:t>OSMOConfiguration</w:t>
-      </w:r>
-      <w:proofErr w:type="spellEnd"/>
-      <w:r>
-        <w:rPr>
-          <w:rFonts w:ascii="Courier New" w:hAnsi="Courier New" w:cs="Courier New"/>
-          <w:sz w:val="18"/>
-          <w:szCs w:val="18"/>
-          <w:lang w:val="en-US"/>
-        </w:rPr>
-        <w:t xml:space="preserve"> </w:t>
-      </w:r>
-      <w:proofErr w:type="spellStart"/>
-      <w:r>
-        <w:rPr>
-          <w:rFonts w:ascii="Courier New" w:hAnsi="Courier New" w:cs="Courier New"/>
-          <w:sz w:val="18"/>
-          <w:szCs w:val="18"/>
-          <w:lang w:val="en-US"/>
-        </w:rPr>
-        <w:t>config</w:t>
-      </w:r>
-      <w:proofErr w:type="spellEnd"/>
-      <w:r>
-        <w:rPr>
-          <w:rFonts w:ascii="Courier New" w:hAnsi="Courier New" w:cs="Courier New"/>
-          <w:sz w:val="18"/>
-          <w:szCs w:val="18"/>
-          <w:lang w:val="en-US"/>
-        </w:rPr>
-        <w:t xml:space="preserve"> = </w:t>
-      </w:r>
-      <w:proofErr w:type="spellStart"/>
-      <w:proofErr w:type="gramStart"/>
-      <w:r>
-        <w:rPr>
-          <w:rFonts w:ascii="Courier New" w:hAnsi="Courier New" w:cs="Courier New"/>
-          <w:sz w:val="18"/>
-          <w:szCs w:val="18"/>
-          <w:lang w:val="en-US"/>
-        </w:rPr>
-        <w:t>tester.getConfig</w:t>
-      </w:r>
-      <w:proofErr w:type="spellEnd"/>
-      <w:r>
-        <w:rPr>
-          <w:rFonts w:ascii="Courier New" w:hAnsi="Courier New" w:cs="Courier New"/>
-          <w:sz w:val="18"/>
-          <w:szCs w:val="18"/>
-          <w:lang w:val="en-US"/>
-        </w:rPr>
-        <w:t>(</w:t>
-      </w:r>
-      <w:proofErr w:type="gramEnd"/>
-      <w:r>
-        <w:rPr>
-          <w:rFonts w:ascii="Courier New" w:hAnsi="Courier New" w:cs="Courier New"/>
-          <w:sz w:val="18"/>
-          <w:szCs w:val="18"/>
-          <w:lang w:val="en-US"/>
-        </w:rPr>
-        <w:t>);</w:t>
+        <w:t xml:space="preserve">    OSMOConfiguration config = tester.getConfig();</w:t>
       </w:r>
     </w:p>
     <w:p>
@@ -1214,27 +941,7 @@
           <w:szCs w:val="18"/>
           <w:lang w:val="en-US"/>
         </w:rPr>
-        <w:t xml:space="preserve">    </w:t>
-      </w:r>
-      <w:proofErr w:type="spellStart"/>
-      <w:r>
-        <w:rPr>
-          <w:rFonts w:ascii="Courier New" w:hAnsi="Courier New" w:cs="Courier New"/>
-          <w:sz w:val="18"/>
-          <w:szCs w:val="18"/>
-          <w:lang w:val="en-US"/>
-        </w:rPr>
-        <w:t>JenkinsReportGenerator</w:t>
-      </w:r>
-      <w:proofErr w:type="spellEnd"/>
-      <w:r>
-        <w:rPr>
-          <w:rFonts w:ascii="Courier New" w:hAnsi="Courier New" w:cs="Courier New"/>
-          <w:sz w:val="18"/>
-          <w:szCs w:val="18"/>
-          <w:lang w:val="en-US"/>
-        </w:rPr>
-        <w:t xml:space="preserve"> reporter = </w:t>
+        <w:t xml:space="preserve">    JenkinsReportGenerator reporter = </w:t>
       </w:r>
     </w:p>
     <w:p>
@@ -1261,47 +968,7 @@
           <w:szCs w:val="18"/>
           <w:lang w:val="en-US"/>
         </w:rPr>
-        <w:t xml:space="preserve">            </w:t>
-      </w:r>
-      <w:proofErr w:type="gramStart"/>
-      <w:r>
-        <w:rPr>
-          <w:rFonts w:ascii="Courier New" w:hAnsi="Courier New" w:cs="Courier New"/>
-          <w:sz w:val="18"/>
-          <w:szCs w:val="18"/>
-          <w:lang w:val="en-US"/>
-        </w:rPr>
-        <w:t>new</w:t>
-      </w:r>
-      <w:proofErr w:type="gramEnd"/>
-      <w:r>
-        <w:rPr>
-          <w:rFonts w:ascii="Courier New" w:hAnsi="Courier New" w:cs="Courier New"/>
-          <w:sz w:val="18"/>
-          <w:szCs w:val="18"/>
-          <w:lang w:val="en-US"/>
-        </w:rPr>
-        <w:t xml:space="preserve"> </w:t>
-      </w:r>
-      <w:proofErr w:type="spellStart"/>
-      <w:r>
-        <w:rPr>
-          <w:rFonts w:ascii="Courier New" w:hAnsi="Courier New" w:cs="Courier New"/>
-          <w:sz w:val="18"/>
-          <w:szCs w:val="18"/>
-          <w:lang w:val="en-US"/>
-        </w:rPr>
-        <w:t>JenkinsReportGenerator</w:t>
-      </w:r>
-      <w:proofErr w:type="spellEnd"/>
-      <w:r>
-        <w:rPr>
-          <w:rFonts w:ascii="Courier New" w:hAnsi="Courier New" w:cs="Courier New"/>
-          <w:sz w:val="18"/>
-          <w:szCs w:val="18"/>
-          <w:lang w:val="en-US"/>
-        </w:rPr>
-        <w:t>("hello-steps.xml", true);</w:t>
+        <w:t xml:space="preserve">            new JenkinsReportGenerator("hello-steps.xml", true);</w:t>
       </w:r>
     </w:p>
     <w:p>
@@ -1328,38 +995,7 @@
           <w:szCs w:val="18"/>
           <w:lang w:val="en-US"/>
         </w:rPr>
-        <w:t xml:space="preserve">    </w:t>
-      </w:r>
-      <w:proofErr w:type="spellStart"/>
-      <w:proofErr w:type="gramStart"/>
-      <w:r>
-        <w:rPr>
-          <w:rFonts w:ascii="Courier New" w:hAnsi="Courier New" w:cs="Courier New"/>
-          <w:sz w:val="18"/>
-          <w:szCs w:val="18"/>
-          <w:lang w:val="en-US"/>
-        </w:rPr>
-        <w:t>config.addListener</w:t>
-      </w:r>
-      <w:proofErr w:type="spellEnd"/>
-      <w:r>
-        <w:rPr>
-          <w:rFonts w:ascii="Courier New" w:hAnsi="Courier New" w:cs="Courier New"/>
-          <w:sz w:val="18"/>
-          <w:szCs w:val="18"/>
-          <w:lang w:val="en-US"/>
-        </w:rPr>
-        <w:t>(</w:t>
-      </w:r>
-      <w:proofErr w:type="gramEnd"/>
-      <w:r>
-        <w:rPr>
-          <w:rFonts w:ascii="Courier New" w:hAnsi="Courier New" w:cs="Courier New"/>
-          <w:sz w:val="18"/>
-          <w:szCs w:val="18"/>
-          <w:lang w:val="en-US"/>
-        </w:rPr>
-        <w:t>reporter);</w:t>
+        <w:t xml:space="preserve">    config.addListener(reporter);</w:t>
       </w:r>
     </w:p>
     <w:p>
@@ -1386,38 +1022,7 @@
           <w:szCs w:val="18"/>
           <w:lang w:val="en-US"/>
         </w:rPr>
-        <w:t xml:space="preserve">    </w:t>
-      </w:r>
-      <w:proofErr w:type="spellStart"/>
-      <w:proofErr w:type="gramStart"/>
-      <w:r>
-        <w:rPr>
-          <w:rFonts w:ascii="Courier New" w:hAnsi="Courier New" w:cs="Courier New"/>
-          <w:sz w:val="18"/>
-          <w:szCs w:val="18"/>
-          <w:lang w:val="en-US"/>
-        </w:rPr>
-        <w:t>config.addTestEndCondition</w:t>
-      </w:r>
-      <w:proofErr w:type="spellEnd"/>
-      <w:r>
-        <w:rPr>
-          <w:rFonts w:ascii="Courier New" w:hAnsi="Courier New" w:cs="Courier New"/>
-          <w:sz w:val="18"/>
-          <w:szCs w:val="18"/>
-          <w:lang w:val="en-US"/>
-        </w:rPr>
-        <w:t>(</w:t>
-      </w:r>
-      <w:proofErr w:type="gramEnd"/>
-      <w:r>
-        <w:rPr>
-          <w:rFonts w:ascii="Courier New" w:hAnsi="Courier New" w:cs="Courier New"/>
-          <w:sz w:val="18"/>
-          <w:szCs w:val="18"/>
-          <w:lang w:val="en-US"/>
-        </w:rPr>
-        <w:t>new Length(5));</w:t>
+        <w:t xml:space="preserve">    config.addTestEndCondition(new Length(5));</w:t>
       </w:r>
     </w:p>
     <w:p>
@@ -1444,38 +1049,7 @@
           <w:szCs w:val="18"/>
           <w:lang w:val="en-US"/>
         </w:rPr>
-        <w:t xml:space="preserve">    </w:t>
-      </w:r>
-      <w:proofErr w:type="spellStart"/>
-      <w:proofErr w:type="gramStart"/>
-      <w:r>
-        <w:rPr>
-          <w:rFonts w:ascii="Courier New" w:hAnsi="Courier New" w:cs="Courier New"/>
-          <w:sz w:val="18"/>
-          <w:szCs w:val="18"/>
-          <w:lang w:val="en-US"/>
-        </w:rPr>
-        <w:t>config.addSuiteEndCondition</w:t>
-      </w:r>
-      <w:proofErr w:type="spellEnd"/>
-      <w:r>
-        <w:rPr>
-          <w:rFonts w:ascii="Courier New" w:hAnsi="Courier New" w:cs="Courier New"/>
-          <w:sz w:val="18"/>
-          <w:szCs w:val="18"/>
-          <w:lang w:val="en-US"/>
-        </w:rPr>
-        <w:t>(</w:t>
-      </w:r>
-      <w:proofErr w:type="gramEnd"/>
-      <w:r>
-        <w:rPr>
-          <w:rFonts w:ascii="Courier New" w:hAnsi="Courier New" w:cs="Courier New"/>
-          <w:sz w:val="18"/>
-          <w:szCs w:val="18"/>
-          <w:lang w:val="en-US"/>
-        </w:rPr>
-        <w:t>new Length(</w:t>
+        <w:t xml:space="preserve">    config.addSuiteEndCondition(new Length(</w:t>
       </w:r>
       <w:r>
         <w:rPr>
@@ -1520,38 +1094,7 @@
           <w:szCs w:val="18"/>
           <w:lang w:val="en-US"/>
         </w:rPr>
-        <w:t xml:space="preserve">    </w:t>
-      </w:r>
-      <w:proofErr w:type="spellStart"/>
-      <w:proofErr w:type="gramStart"/>
-      <w:r>
-        <w:rPr>
-          <w:rFonts w:ascii="Courier New" w:hAnsi="Courier New" w:cs="Courier New"/>
-          <w:sz w:val="18"/>
-          <w:szCs w:val="18"/>
-          <w:lang w:val="en-US"/>
-        </w:rPr>
-        <w:t>config.setUnwrapExceptions</w:t>
-      </w:r>
-      <w:proofErr w:type="spellEnd"/>
-      <w:r>
-        <w:rPr>
-          <w:rFonts w:ascii="Courier New" w:hAnsi="Courier New" w:cs="Courier New"/>
-          <w:sz w:val="18"/>
-          <w:szCs w:val="18"/>
-          <w:lang w:val="en-US"/>
-        </w:rPr>
-        <w:t>(</w:t>
-      </w:r>
-      <w:proofErr w:type="gramEnd"/>
-      <w:r>
-        <w:rPr>
-          <w:rFonts w:ascii="Courier New" w:hAnsi="Courier New" w:cs="Courier New"/>
-          <w:sz w:val="18"/>
-          <w:szCs w:val="18"/>
-          <w:lang w:val="en-US"/>
-        </w:rPr>
-        <w:t>true);</w:t>
+        <w:t xml:space="preserve">    config.setUnwrapExceptions(true);</w:t>
       </w:r>
     </w:p>
     <w:p>
@@ -1578,38 +1121,7 @@
           <w:szCs w:val="18"/>
           <w:lang w:val="en-US"/>
         </w:rPr>
-        <w:t xml:space="preserve">    </w:t>
-      </w:r>
-      <w:proofErr w:type="spellStart"/>
-      <w:proofErr w:type="gramStart"/>
-      <w:r>
-        <w:rPr>
-          <w:rFonts w:ascii="Courier New" w:hAnsi="Courier New" w:cs="Courier New"/>
-          <w:sz w:val="18"/>
-          <w:szCs w:val="18"/>
-          <w:lang w:val="en-US"/>
-        </w:rPr>
-        <w:t>tester.generate</w:t>
-      </w:r>
-      <w:proofErr w:type="spellEnd"/>
-      <w:r>
-        <w:rPr>
-          <w:rFonts w:ascii="Courier New" w:hAnsi="Courier New" w:cs="Courier New"/>
-          <w:sz w:val="18"/>
-          <w:szCs w:val="18"/>
-          <w:lang w:val="en-US"/>
-        </w:rPr>
-        <w:t>(</w:t>
-      </w:r>
-      <w:proofErr w:type="gramEnd"/>
-      <w:r>
-        <w:rPr>
-          <w:rFonts w:ascii="Courier New" w:hAnsi="Courier New" w:cs="Courier New"/>
-          <w:sz w:val="18"/>
-          <w:szCs w:val="18"/>
-          <w:lang w:val="en-US"/>
-        </w:rPr>
-        <w:t>);</w:t>
+        <w:t xml:space="preserve">    tester.generate();</w:t>
       </w:r>
     </w:p>
     <w:p>
@@ -1674,8 +1186,7 @@
           <w:lang w:val="en-US"/>
         </w:rPr>
       </w:pPr>
-      <w:bookmarkStart w:id="4" w:name="_Ref334519724"/>
-      <w:proofErr w:type="gramStart"/>
+      <w:bookmarkStart w:id="5" w:name="_Ref334519724"/>
       <w:r>
         <w:rPr>
           <w:lang w:val="en-US"/>
@@ -1704,35 +1215,26 @@
       <w:r>
         <w:fldChar w:fldCharType="end"/>
       </w:r>
-      <w:bookmarkEnd w:id="3"/>
       <w:bookmarkEnd w:id="4"/>
+      <w:bookmarkEnd w:id="5"/>
+      <w:r>
+        <w:rPr>
+          <w:lang w:val="en-US"/>
+        </w:rPr>
+        <w:t xml:space="preserve">. </w:t>
+      </w:r>
+      <w:r>
+        <w:rPr>
+          <w:lang w:val="en-US"/>
+        </w:rPr>
+        <w:t>A Java program to run the build and produce the test results</w:t>
+      </w:r>
       <w:r>
         <w:rPr>
           <w:lang w:val="en-US"/>
         </w:rPr>
         <w:t>.</w:t>
       </w:r>
-      <w:proofErr w:type="gramEnd"/>
-      <w:r>
-        <w:rPr>
-          <w:lang w:val="en-US"/>
-        </w:rPr>
-        <w:t xml:space="preserve"> </w:t>
-      </w:r>
-      <w:proofErr w:type="gramStart"/>
-      <w:r>
-        <w:rPr>
-          <w:lang w:val="en-US"/>
-        </w:rPr>
-        <w:t>A Java program to run the build and produce the test results</w:t>
-      </w:r>
-      <w:r>
-        <w:rPr>
-          <w:lang w:val="en-US"/>
-        </w:rPr>
-        <w:t>.</w:t>
-      </w:r>
-      <w:proofErr w:type="gramEnd"/>
     </w:p>
     <w:p>
       <w:pPr>
@@ -1763,21 +1265,7 @@
         <w:rPr>
           <w:lang w:val="en-US"/>
         </w:rPr>
-        <w:t xml:space="preserve"> for all the executed test cases in the Ant </w:t>
-      </w:r>
-      <w:proofErr w:type="spellStart"/>
-      <w:r>
-        <w:rPr>
-          <w:lang w:val="en-US"/>
-        </w:rPr>
-        <w:t>JUnit</w:t>
-      </w:r>
-      <w:proofErr w:type="spellEnd"/>
-      <w:r>
-        <w:rPr>
-          <w:lang w:val="en-US"/>
-        </w:rPr>
-        <w:t xml:space="preserve"> test report format</w:t>
+        <w:t xml:space="preserve"> for all the executed test cases in the Ant JUnit test report format</w:t>
       </w:r>
       <w:r>
         <w:rPr>
@@ -1789,35 +1277,7 @@
         <w:rPr>
           <w:lang w:val="en-US"/>
         </w:rPr>
-        <w:t xml:space="preserve">nce this file has been generated, you can have Jenkins publish it by simply enabling “Publish </w:t>
-      </w:r>
-      <w:proofErr w:type="spellStart"/>
-      <w:r>
-        <w:rPr>
-          <w:lang w:val="en-US"/>
-        </w:rPr>
-        <w:t>JUnit</w:t>
-      </w:r>
-      <w:proofErr w:type="spellEnd"/>
-      <w:r>
-        <w:rPr>
-          <w:lang w:val="en-US"/>
-        </w:rPr>
-        <w:t xml:space="preserve"> test results report” in your build configuration, and giving it the location for the file. The location should define where your generator writes it, which depends </w:t>
-      </w:r>
-      <w:proofErr w:type="gramStart"/>
-      <w:r>
-        <w:rPr>
-          <w:lang w:val="en-US"/>
-        </w:rPr>
-        <w:t>on</w:t>
-      </w:r>
-      <w:proofErr w:type="gramEnd"/>
-      <w:r>
-        <w:rPr>
-          <w:lang w:val="en-US"/>
-        </w:rPr>
-        <w:t xml:space="preserve"> your build configuration.</w:t>
+        <w:t>nce this file has been generated, you can have Jenkins publish it by simply enabling “Publish JUnit test results report” in your build configuration, and giving it the location for the file. The location should define where your generator writes it, which depends on your build configuration.</w:t>
       </w:r>
     </w:p>
     <w:p>
@@ -1977,23 +1437,7 @@
           <w:rFonts w:ascii="Courier New" w:hAnsi="Courier New" w:cs="Courier New"/>
           <w:lang w:val="en-US"/>
         </w:rPr>
-        <w:t>&lt;target name="calendar-</w:t>
-      </w:r>
-      <w:proofErr w:type="spellStart"/>
-      <w:r>
-        <w:rPr>
-          <w:rFonts w:ascii="Courier New" w:hAnsi="Courier New" w:cs="Courier New"/>
-          <w:lang w:val="en-US"/>
-        </w:rPr>
-        <w:t>jenkins</w:t>
-      </w:r>
-      <w:proofErr w:type="spellEnd"/>
-      <w:r>
-        <w:rPr>
-          <w:rFonts w:ascii="Courier New" w:hAnsi="Courier New" w:cs="Courier New"/>
-          <w:lang w:val="en-US"/>
-        </w:rPr>
-        <w:t>" depends="jar"&gt;</w:t>
+        <w:t>&lt;target name="calendar-jenkins" depends="jar"&gt;</w:t>
       </w:r>
     </w:p>
     <w:p>
@@ -2018,37 +1462,12 @@
         </w:rPr>
         <w:t xml:space="preserve">  &lt;java </w:t>
       </w:r>
-      <w:proofErr w:type="spellStart"/>
-      <w:r>
-        <w:rPr>
-          <w:rFonts w:ascii="Courier New" w:hAnsi="Courier New" w:cs="Courier New"/>
-          <w:lang w:val="en-US"/>
-        </w:rPr>
-        <w:t>classname</w:t>
-      </w:r>
-      <w:proofErr w:type="spellEnd"/>
-      <w:r>
-        <w:rPr>
-          <w:rFonts w:ascii="Courier New" w:hAnsi="Courier New" w:cs="Courier New"/>
-          <w:lang w:val="en-US"/>
-        </w:rPr>
-        <w:t>="</w:t>
-      </w:r>
-      <w:proofErr w:type="spellStart"/>
-      <w:r>
-        <w:rPr>
-          <w:rFonts w:ascii="Courier New" w:hAnsi="Courier New" w:cs="Courier New"/>
-          <w:lang w:val="en-US"/>
-        </w:rPr>
-        <w:t>osmo.tester.examples.report.CalendarJenkins</w:t>
-      </w:r>
-      <w:proofErr w:type="spellEnd"/>
-      <w:r>
-        <w:rPr>
-          <w:rFonts w:ascii="Courier New" w:hAnsi="Courier New" w:cs="Courier New"/>
-          <w:lang w:val="en-US"/>
-        </w:rPr>
-        <w:t>"</w:t>
+      <w:r>
+        <w:rPr>
+          <w:rFonts w:ascii="Courier New" w:hAnsi="Courier New" w:cs="Courier New"/>
+          <w:lang w:val="en-US"/>
+        </w:rPr>
+        <w:t>classname="osmo.tester.examples.report.CalendarJenkins"</w:t>
       </w:r>
     </w:p>
     <w:p>
@@ -2078,41 +1497,7 @@
           <w:rFonts w:ascii="Courier New" w:hAnsi="Courier New" w:cs="Courier New"/>
           <w:lang w:val="en-US"/>
         </w:rPr>
-        <w:t xml:space="preserve"> </w:t>
-      </w:r>
-      <w:proofErr w:type="spellStart"/>
-      <w:proofErr w:type="gramStart"/>
-      <w:r>
-        <w:rPr>
-          <w:rFonts w:ascii="Courier New" w:hAnsi="Courier New" w:cs="Courier New"/>
-          <w:lang w:val="en-US"/>
-        </w:rPr>
-        <w:t>classpathref</w:t>
-      </w:r>
-      <w:proofErr w:type="spellEnd"/>
-      <w:proofErr w:type="gramEnd"/>
-      <w:r>
-        <w:rPr>
-          <w:rFonts w:ascii="Courier New" w:hAnsi="Courier New" w:cs="Courier New"/>
-          <w:lang w:val="en-US"/>
-        </w:rPr>
-        <w:t>="</w:t>
-      </w:r>
-      <w:proofErr w:type="spellStart"/>
-      <w:r>
-        <w:rPr>
-          <w:rFonts w:ascii="Courier New" w:hAnsi="Courier New" w:cs="Courier New"/>
-          <w:lang w:val="en-US"/>
-        </w:rPr>
-        <w:t>class.path</w:t>
-      </w:r>
-      <w:proofErr w:type="spellEnd"/>
-      <w:r>
-        <w:rPr>
-          <w:rFonts w:ascii="Courier New" w:hAnsi="Courier New" w:cs="Courier New"/>
-          <w:lang w:val="en-US"/>
-        </w:rPr>
-        <w:t>"/&gt;</w:t>
+        <w:t xml:space="preserve"> classpathref="class.path"/&gt;</w:t>
       </w:r>
     </w:p>
     <w:p>
@@ -2146,8 +1531,7 @@
           <w:lang w:val="en-US"/>
         </w:rPr>
       </w:pPr>
-      <w:bookmarkStart w:id="5" w:name="_Ref334520214"/>
-      <w:proofErr w:type="gramStart"/>
+      <w:bookmarkStart w:id="6" w:name="_Ref334520214"/>
       <w:r>
         <w:rPr>
           <w:lang w:val="en-US"/>
@@ -2176,76 +1560,67 @@
       <w:r>
         <w:fldChar w:fldCharType="end"/>
       </w:r>
-      <w:bookmarkEnd w:id="5"/>
+      <w:bookmarkEnd w:id="6"/>
+      <w:r>
+        <w:rPr>
+          <w:lang w:val="en-US"/>
+        </w:rPr>
+        <w:t xml:space="preserve">. </w:t>
+      </w:r>
+      <w:r>
+        <w:rPr>
+          <w:lang w:val="en-US"/>
+        </w:rPr>
+        <w:t xml:space="preserve">Ant script for running </w:t>
+      </w:r>
+      <w:r>
+        <w:rPr>
+          <w:lang w:val="en-US"/>
+        </w:rPr>
+        <w:fldChar w:fldCharType="begin"/>
+      </w:r>
+      <w:r>
+        <w:rPr>
+          <w:lang w:val="en-US"/>
+        </w:rPr>
+        <w:instrText xml:space="preserve"> REF _Ref334519724 \h </w:instrText>
+      </w:r>
+      <w:r>
+        <w:rPr>
+          <w:lang w:val="en-US"/>
+        </w:rPr>
+      </w:r>
+      <w:r>
+        <w:rPr>
+          <w:lang w:val="en-US"/>
+        </w:rPr>
+        <w:fldChar w:fldCharType="separate"/>
+      </w:r>
+      <w:r>
+        <w:rPr>
+          <w:lang w:val="en-US"/>
+        </w:rPr>
+        <w:t xml:space="preserve">Listing </w:t>
+      </w:r>
+      <w:r>
+        <w:rPr>
+          <w:noProof/>
+          <w:lang w:val="en-US"/>
+        </w:rPr>
+        <w:t>1</w:t>
+      </w:r>
+      <w:r>
+        <w:rPr>
+          <w:lang w:val="en-US"/>
+        </w:rPr>
+        <w:fldChar w:fldCharType="end"/>
+      </w:r>
       <w:r>
         <w:rPr>
           <w:lang w:val="en-US"/>
         </w:rPr>
         <w:t>.</w:t>
       </w:r>
-      <w:proofErr w:type="gramEnd"/>
-      <w:r>
-        <w:rPr>
-          <w:lang w:val="en-US"/>
-        </w:rPr>
-        <w:t xml:space="preserve"> </w:t>
-      </w:r>
-      <w:proofErr w:type="gramStart"/>
-      <w:r>
-        <w:rPr>
-          <w:lang w:val="en-US"/>
-        </w:rPr>
-        <w:t xml:space="preserve">Ant script for running </w:t>
-      </w:r>
-      <w:r>
-        <w:rPr>
-          <w:lang w:val="en-US"/>
-        </w:rPr>
-        <w:fldChar w:fldCharType="begin"/>
-      </w:r>
-      <w:r>
-        <w:rPr>
-          <w:lang w:val="en-US"/>
-        </w:rPr>
-        <w:instrText xml:space="preserve"> REF _Ref334519724 \h </w:instrText>
-      </w:r>
-      <w:r>
-        <w:rPr>
-          <w:lang w:val="en-US"/>
-        </w:rPr>
-      </w:r>
-      <w:r>
-        <w:rPr>
-          <w:lang w:val="en-US"/>
-        </w:rPr>
-        <w:fldChar w:fldCharType="separate"/>
-      </w:r>
-      <w:r>
-        <w:rPr>
-          <w:lang w:val="en-US"/>
-        </w:rPr>
-        <w:t xml:space="preserve">Listing </w:t>
-      </w:r>
-      <w:r>
-        <w:rPr>
-          <w:noProof/>
-          <w:lang w:val="en-US"/>
-        </w:rPr>
-        <w:t>1</w:t>
-      </w:r>
-      <w:r>
-        <w:rPr>
-          <w:lang w:val="en-US"/>
-        </w:rPr>
-        <w:fldChar w:fldCharType="end"/>
-      </w:r>
-      <w:r>
-        <w:rPr>
-          <w:lang w:val="en-US"/>
-        </w:rPr>
-        <w:t>.</w:t>
-      </w:r>
-      <w:proofErr w:type="gramEnd"/>
     </w:p>
     <w:p>
       <w:pPr>
@@ -2332,8 +1707,7 @@
           <w:lang w:val="en-US"/>
         </w:rPr>
       </w:pPr>
-      <w:bookmarkStart w:id="6" w:name="_Ref334520353"/>
-      <w:proofErr w:type="gramStart"/>
+      <w:bookmarkStart w:id="7" w:name="_Ref334520353"/>
       <w:r>
         <w:t xml:space="preserve">Figure </w:t>
       </w:r>
@@ -2355,47 +1729,38 @@
       <w:r>
         <w:fldChar w:fldCharType="end"/>
       </w:r>
-      <w:bookmarkEnd w:id="6"/>
+      <w:bookmarkEnd w:id="7"/>
+      <w:r>
+        <w:t xml:space="preserve">. Ant configuration in Jenkins for </w:t>
+      </w:r>
+      <w:r>
+        <w:fldChar w:fldCharType="begin"/>
+      </w:r>
+      <w:r>
+        <w:instrText xml:space="preserve"> REF _Ref334520214 \h </w:instrText>
+      </w:r>
+      <w:r>
+        <w:fldChar w:fldCharType="separate"/>
+      </w:r>
+      <w:r>
+        <w:rPr>
+          <w:lang w:val="en-US"/>
+        </w:rPr>
+        <w:t xml:space="preserve">Listing </w:t>
+      </w:r>
+      <w:r>
+        <w:rPr>
+          <w:noProof/>
+          <w:lang w:val="en-US"/>
+        </w:rPr>
+        <w:t>2</w:t>
+      </w:r>
+      <w:r>
+        <w:fldChar w:fldCharType="end"/>
+      </w:r>
       <w:r>
         <w:t>.</w:t>
       </w:r>
-      <w:proofErr w:type="gramEnd"/>
-      <w:r>
-        <w:t xml:space="preserve"> </w:t>
-      </w:r>
-      <w:proofErr w:type="gramStart"/>
-      <w:r>
-        <w:t xml:space="preserve">Ant configuration in Jenkins for </w:t>
-      </w:r>
-      <w:r>
-        <w:fldChar w:fldCharType="begin"/>
-      </w:r>
-      <w:r>
-        <w:instrText xml:space="preserve"> REF _Ref334520214 \h </w:instrText>
-      </w:r>
-      <w:r>
-        <w:fldChar w:fldCharType="separate"/>
-      </w:r>
-      <w:r>
-        <w:rPr>
-          <w:lang w:val="en-US"/>
-        </w:rPr>
-        <w:t xml:space="preserve">Listing </w:t>
-      </w:r>
-      <w:r>
-        <w:rPr>
-          <w:noProof/>
-          <w:lang w:val="en-US"/>
-        </w:rPr>
-        <w:t>2</w:t>
-      </w:r>
-      <w:r>
-        <w:fldChar w:fldCharType="end"/>
-      </w:r>
-      <w:r>
-        <w:t>.</w:t>
-      </w:r>
-      <w:proofErr w:type="gramEnd"/>
     </w:p>
     <w:p>
       <w:pPr>
@@ -2468,8 +1833,7 @@
           <w:lang w:val="en-US"/>
         </w:rPr>
       </w:pPr>
-      <w:bookmarkStart w:id="7" w:name="_Ref334520440"/>
-      <w:proofErr w:type="gramStart"/>
+      <w:bookmarkStart w:id="8" w:name="_Ref334520440"/>
       <w:r>
         <w:t xml:space="preserve">Figure </w:t>
       </w:r>
@@ -2491,29 +1855,215 @@
       <w:r>
         <w:fldChar w:fldCharType="end"/>
       </w:r>
-      <w:bookmarkEnd w:id="7"/>
+      <w:bookmarkEnd w:id="8"/>
+      <w:r>
+        <w:t xml:space="preserve">. JUnit test report configuration in Jenkins for listing </w:t>
+      </w:r>
+      <w:r>
+        <w:fldChar w:fldCharType="begin"/>
+      </w:r>
+      <w:r>
+        <w:instrText xml:space="preserve"> REF _Ref334519724 \h </w:instrText>
+      </w:r>
+      <w:r>
+        <w:fldChar w:fldCharType="separate"/>
+      </w:r>
+      <w:r>
+        <w:rPr>
+          <w:lang w:val="en-US"/>
+        </w:rPr>
+        <w:t xml:space="preserve">Listing </w:t>
+      </w:r>
+      <w:r>
+        <w:rPr>
+          <w:noProof/>
+          <w:lang w:val="en-US"/>
+        </w:rPr>
+        <w:t>1</w:t>
+      </w:r>
+      <w:r>
+        <w:fldChar w:fldCharType="end"/>
+      </w:r>
       <w:r>
         <w:t>.</w:t>
       </w:r>
-      <w:proofErr w:type="gramEnd"/>
-      <w:r>
-        <w:t xml:space="preserve"> </w:t>
-      </w:r>
-      <w:proofErr w:type="spellStart"/>
-      <w:r>
-        <w:t>JUnit</w:t>
-      </w:r>
-      <w:proofErr w:type="spellEnd"/>
-      <w:r>
-        <w:t xml:space="preserve"> test report configuration in Jenkins for listing </w:t>
-      </w:r>
-      <w:r>
+    </w:p>
+    <w:p>
+      <w:pPr>
+        <w:jc w:val="both"/>
+        <w:rPr>
+          <w:lang w:val="en-US"/>
+        </w:rPr>
+      </w:pPr>
+      <w:r>
+        <w:rPr>
+          <w:lang w:val="en-US"/>
+        </w:rPr>
+        <w:t>Notice</w:t>
+      </w:r>
+      <w:r>
+        <w:rPr>
+          <w:lang w:val="en-US"/>
+        </w:rPr>
+        <w:t xml:space="preserve"> that in </w:t>
+      </w:r>
+      <w:r>
+        <w:rPr>
+          <w:lang w:val="en-US"/>
+        </w:rPr>
         <w:fldChar w:fldCharType="begin"/>
       </w:r>
       <w:r>
+        <w:rPr>
+          <w:lang w:val="en-US"/>
+        </w:rPr>
+        <w:instrText xml:space="preserve"> REF _Ref334520353 \h </w:instrText>
+      </w:r>
+      <w:r>
+        <w:rPr>
+          <w:lang w:val="en-US"/>
+        </w:rPr>
+      </w:r>
+      <w:r>
+        <w:rPr>
+          <w:lang w:val="en-US"/>
+        </w:rPr>
+        <w:fldChar w:fldCharType="separate"/>
+      </w:r>
+      <w:r>
+        <w:t xml:space="preserve">Figure </w:t>
+      </w:r>
+      <w:r>
+        <w:rPr>
+          <w:noProof/>
+        </w:rPr>
+        <w:t>1</w:t>
+      </w:r>
+      <w:r>
+        <w:rPr>
+          <w:lang w:val="en-US"/>
+        </w:rPr>
+        <w:fldChar w:fldCharType="end"/>
+      </w:r>
+      <w:r>
+        <w:rPr>
+          <w:lang w:val="en-US"/>
+        </w:rPr>
+        <w:t xml:space="preserve">, the Ant task name is the same as the name given in </w:t>
+      </w:r>
+      <w:r>
+        <w:rPr>
+          <w:lang w:val="en-US"/>
+        </w:rPr>
+        <w:fldChar w:fldCharType="begin"/>
+      </w:r>
+      <w:r>
+        <w:rPr>
+          <w:lang w:val="en-US"/>
+        </w:rPr>
+        <w:instrText xml:space="preserve"> REF _Ref334520214 \h </w:instrText>
+      </w:r>
+      <w:r>
+        <w:rPr>
+          <w:lang w:val="en-US"/>
+        </w:rPr>
+      </w:r>
+      <w:r>
+        <w:rPr>
+          <w:lang w:val="en-US"/>
+        </w:rPr>
+        <w:fldChar w:fldCharType="separate"/>
+      </w:r>
+      <w:r>
+        <w:rPr>
+          <w:lang w:val="en-US"/>
+        </w:rPr>
+        <w:t xml:space="preserve">Listing </w:t>
+      </w:r>
+      <w:r>
+        <w:rPr>
+          <w:noProof/>
+          <w:lang w:val="en-US"/>
+        </w:rPr>
+        <w:t>2</w:t>
+      </w:r>
+      <w:r>
+        <w:rPr>
+          <w:lang w:val="en-US"/>
+        </w:rPr>
+        <w:fldChar w:fldCharType="end"/>
+      </w:r>
+      <w:r>
+        <w:rPr>
+          <w:lang w:val="en-US"/>
+        </w:rPr>
+        <w:t xml:space="preserve">. And the name of the xml file given in </w:t>
+      </w:r>
+      <w:r>
+        <w:rPr>
+          <w:lang w:val="en-US"/>
+        </w:rPr>
+        <w:fldChar w:fldCharType="begin"/>
+      </w:r>
+      <w:r>
+        <w:rPr>
+          <w:lang w:val="en-US"/>
+        </w:rPr>
+        <w:instrText xml:space="preserve"> REF _Ref334520440 \h </w:instrText>
+      </w:r>
+      <w:r>
+        <w:rPr>
+          <w:lang w:val="en-US"/>
+        </w:rPr>
+      </w:r>
+      <w:r>
+        <w:rPr>
+          <w:lang w:val="en-US"/>
+        </w:rPr>
+        <w:fldChar w:fldCharType="separate"/>
+      </w:r>
+      <w:r>
+        <w:t xml:space="preserve">Figure </w:t>
+      </w:r>
+      <w:r>
+        <w:rPr>
+          <w:noProof/>
+        </w:rPr>
+        <w:t>2</w:t>
+      </w:r>
+      <w:r>
+        <w:rPr>
+          <w:lang w:val="en-US"/>
+        </w:rPr>
+        <w:fldChar w:fldCharType="end"/>
+      </w:r>
+      <w:r>
+        <w:rPr>
+          <w:lang w:val="en-US"/>
+        </w:rPr>
+        <w:t xml:space="preserve"> is the same as given in </w:t>
+      </w:r>
+      <w:r>
+        <w:rPr>
+          <w:lang w:val="en-US"/>
+        </w:rPr>
+        <w:fldChar w:fldCharType="begin"/>
+      </w:r>
+      <w:r>
+        <w:rPr>
+          <w:lang w:val="en-US"/>
+        </w:rPr>
         <w:instrText xml:space="preserve"> REF _Ref334519724 \h </w:instrText>
       </w:r>
       <w:r>
+        <w:rPr>
+          <w:lang w:val="en-US"/>
+        </w:rPr>
+      </w:r>
+      <w:r>
+        <w:rPr>
+          <w:lang w:val="en-US"/>
+        </w:rPr>
         <w:fldChar w:fldCharType="separate"/>
       </w:r>
       <w:r>
@@ -2530,305 +2080,99 @@
         <w:t>1</w:t>
       </w:r>
       <w:r>
+        <w:rPr>
+          <w:lang w:val="en-US"/>
+        </w:rPr>
         <w:fldChar w:fldCharType="end"/>
       </w:r>
       <w:r>
+        <w:rPr>
+          <w:lang w:val="en-US"/>
+        </w:rPr>
+        <w:t>. The directory structure would depend on your build setup and configuration.</w:t>
+      </w:r>
+    </w:p>
+    <w:p>
+      <w:pPr>
+        <w:pStyle w:val="Heading1"/>
+        <w:rPr>
+          <w:lang w:val="en-US"/>
+        </w:rPr>
+      </w:pPr>
+      <w:bookmarkStart w:id="9" w:name="_Toc351228745"/>
+      <w:r>
+        <w:rPr>
+          <w:lang w:val="en-US"/>
+        </w:rPr>
+        <w:t>Conclusions</w:t>
+      </w:r>
+      <w:bookmarkEnd w:id="9"/>
+    </w:p>
+    <w:p>
+      <w:pPr>
+        <w:jc w:val="both"/>
+        <w:rPr>
+          <w:lang w:val="en-US"/>
+        </w:rPr>
+      </w:pPr>
+      <w:r>
+        <w:rPr>
+          <w:lang w:val="en-US"/>
+        </w:rPr>
+        <w:t>This is a short tutorial on Jenkins integration</w:t>
+      </w:r>
+      <w:r>
+        <w:rPr>
+          <w:lang w:val="en-US"/>
+        </w:rPr>
+        <w:t xml:space="preserve"> using the OSMO components for Jenkins integration</w:t>
+      </w:r>
+      <w:r>
+        <w:rPr>
+          <w:lang w:val="en-US"/>
+        </w:rPr>
+        <w:t xml:space="preserve">. </w:t>
+      </w:r>
+      <w:r>
+        <w:rPr>
+          <w:lang w:val="en-US"/>
+        </w:rPr>
+        <w:t>The approach should be rather simple. For more complex integration, find a Jenkins and OSMO Tester expert</w:t>
+      </w:r>
+      <w:r>
+        <w:rPr>
+          <w:lang w:val="en-US"/>
+        </w:rPr>
+        <w:t xml:space="preserve">, or become one </w:t>
+      </w:r>
+      <w:r>
+        <w:rPr>
+          <w:lang w:val="en-US"/>
+        </w:rPr>
+        <w:sym w:font="Wingdings" w:char="F04A"/>
+      </w:r>
+      <w:r>
+        <w:rPr>
+          <w:lang w:val="en-US"/>
+        </w:rPr>
         <w:t>.</w:t>
       </w:r>
     </w:p>
     <w:p>
       <w:pPr>
-        <w:jc w:val="both"/>
-        <w:rPr>
-          <w:lang w:val="en-US"/>
-        </w:rPr>
-      </w:pPr>
-      <w:r>
-        <w:rPr>
-          <w:lang w:val="en-US"/>
-        </w:rPr>
-        <w:t>Notice</w:t>
-      </w:r>
-      <w:r>
-        <w:rPr>
-          <w:lang w:val="en-US"/>
-        </w:rPr>
-        <w:t xml:space="preserve"> that in </w:t>
-      </w:r>
-      <w:r>
-        <w:rPr>
-          <w:lang w:val="en-US"/>
-        </w:rPr>
-        <w:fldChar w:fldCharType="begin"/>
-      </w:r>
-      <w:r>
-        <w:rPr>
-          <w:lang w:val="en-US"/>
-        </w:rPr>
-        <w:instrText xml:space="preserve"> REF _Ref334520353 \h </w:instrText>
-      </w:r>
-      <w:r>
-        <w:rPr>
-          <w:lang w:val="en-US"/>
-        </w:rPr>
-      </w:r>
-      <w:r>
-        <w:rPr>
-          <w:lang w:val="en-US"/>
-        </w:rPr>
-        <w:fldChar w:fldCharType="separate"/>
-      </w:r>
-      <w:r>
-        <w:t xml:space="preserve">Figure </w:t>
-      </w:r>
-      <w:r>
-        <w:rPr>
-          <w:noProof/>
-        </w:rPr>
-        <w:t>1</w:t>
-      </w:r>
-      <w:r>
-        <w:rPr>
-          <w:lang w:val="en-US"/>
-        </w:rPr>
-        <w:fldChar w:fldCharType="end"/>
-      </w:r>
-      <w:r>
-        <w:rPr>
-          <w:lang w:val="en-US"/>
-        </w:rPr>
-        <w:t xml:space="preserve">, the Ant task name is the same as the name given in </w:t>
-      </w:r>
-      <w:r>
-        <w:rPr>
-          <w:lang w:val="en-US"/>
-        </w:rPr>
-        <w:fldChar w:fldCharType="begin"/>
-      </w:r>
-      <w:r>
-        <w:rPr>
-          <w:lang w:val="en-US"/>
-        </w:rPr>
-        <w:instrText xml:space="preserve"> REF _Ref334520214 \h </w:instrText>
-      </w:r>
-      <w:r>
-        <w:rPr>
-          <w:lang w:val="en-US"/>
-        </w:rPr>
-      </w:r>
-      <w:r>
-        <w:rPr>
-          <w:lang w:val="en-US"/>
-        </w:rPr>
-        <w:fldChar w:fldCharType="separate"/>
-      </w:r>
-      <w:r>
-        <w:rPr>
-          <w:lang w:val="en-US"/>
-        </w:rPr>
-        <w:t xml:space="preserve">Listing </w:t>
-      </w:r>
-      <w:r>
-        <w:rPr>
-          <w:noProof/>
-          <w:lang w:val="en-US"/>
-        </w:rPr>
-        <w:t>2</w:t>
-      </w:r>
-      <w:r>
-        <w:rPr>
-          <w:lang w:val="en-US"/>
-        </w:rPr>
-        <w:fldChar w:fldCharType="end"/>
-      </w:r>
-      <w:r>
-        <w:rPr>
-          <w:lang w:val="en-US"/>
-        </w:rPr>
-        <w:t xml:space="preserve">. And the name of the xml file given in </w:t>
-      </w:r>
-      <w:r>
-        <w:rPr>
-          <w:lang w:val="en-US"/>
-        </w:rPr>
-        <w:fldChar w:fldCharType="begin"/>
-      </w:r>
-      <w:r>
-        <w:rPr>
-          <w:lang w:val="en-US"/>
-        </w:rPr>
-        <w:instrText xml:space="preserve"> REF _Ref334520440 \h </w:instrText>
-      </w:r>
-      <w:r>
-        <w:rPr>
-          <w:lang w:val="en-US"/>
-        </w:rPr>
-      </w:r>
-      <w:r>
-        <w:rPr>
-          <w:lang w:val="en-US"/>
-        </w:rPr>
-        <w:fldChar w:fldCharType="separate"/>
-      </w:r>
-      <w:r>
-        <w:t xml:space="preserve">Figure </w:t>
-      </w:r>
-      <w:r>
-        <w:rPr>
-          <w:noProof/>
-        </w:rPr>
-        <w:t>2</w:t>
-      </w:r>
-      <w:r>
-        <w:rPr>
-          <w:lang w:val="en-US"/>
-        </w:rPr>
-        <w:fldChar w:fldCharType="end"/>
-      </w:r>
-      <w:r>
-        <w:rPr>
-          <w:lang w:val="en-US"/>
-        </w:rPr>
-        <w:t xml:space="preserve"> is the same as given in </w:t>
-      </w:r>
-      <w:r>
-        <w:rPr>
-          <w:lang w:val="en-US"/>
-        </w:rPr>
-        <w:fldChar w:fldCharType="begin"/>
-      </w:r>
-      <w:r>
-        <w:rPr>
-          <w:lang w:val="en-US"/>
-        </w:rPr>
-        <w:instrText xml:space="preserve"> REF _Ref334519724 \h </w:instrText>
-      </w:r>
-      <w:r>
-        <w:rPr>
-          <w:lang w:val="en-US"/>
-        </w:rPr>
-      </w:r>
-      <w:r>
-        <w:rPr>
-          <w:lang w:val="en-US"/>
-        </w:rPr>
-        <w:fldChar w:fldCharType="separate"/>
-      </w:r>
-      <w:r>
-        <w:rPr>
-          <w:lang w:val="en-US"/>
-        </w:rPr>
-        <w:t xml:space="preserve">Listing </w:t>
-      </w:r>
-      <w:r>
-        <w:rPr>
-          <w:noProof/>
-          <w:lang w:val="en-US"/>
-        </w:rPr>
-        <w:t>1</w:t>
-      </w:r>
-      <w:r>
-        <w:rPr>
-          <w:lang w:val="en-US"/>
-        </w:rPr>
-        <w:fldChar w:fldCharType="end"/>
-      </w:r>
-      <w:r>
-        <w:rPr>
-          <w:lang w:val="en-US"/>
-        </w:rPr>
-        <w:t>. The directory structure would depend on your build setup and configuration.</w:t>
-      </w:r>
-    </w:p>
-    <w:p>
-      <w:pPr>
         <w:pStyle w:val="Heading1"/>
         <w:rPr>
           <w:lang w:val="en-US"/>
         </w:rPr>
       </w:pPr>
-      <w:bookmarkStart w:id="8" w:name="_Toc334520290"/>
-      <w:r>
-        <w:rPr>
-          <w:lang w:val="en-US"/>
-        </w:rPr>
-        <w:t>Conclusions</w:t>
-      </w:r>
-      <w:bookmarkEnd w:id="8"/>
-    </w:p>
-    <w:p>
-      <w:pPr>
-        <w:jc w:val="both"/>
-        <w:rPr>
-          <w:lang w:val="en-US"/>
-        </w:rPr>
-      </w:pPr>
-      <w:r>
-        <w:rPr>
-          <w:lang w:val="en-US"/>
-        </w:rPr>
-        <w:t>This is a short tutorial on Jenkins integration</w:t>
-      </w:r>
-      <w:r>
-        <w:rPr>
-          <w:lang w:val="en-US"/>
-        </w:rPr>
-        <w:t xml:space="preserve"> using the OSMO components for Jenkins integration</w:t>
-      </w:r>
-      <w:r>
-        <w:rPr>
-          <w:lang w:val="en-US"/>
-        </w:rPr>
-        <w:t xml:space="preserve">. </w:t>
-      </w:r>
-      <w:r>
-        <w:rPr>
-          <w:lang w:val="en-US"/>
-        </w:rPr>
-        <w:t>The approach should be rather simple. For more complex integration, find a Jenkins and OSMO Tester expert</w:t>
-      </w:r>
-      <w:r>
-        <w:rPr>
-          <w:lang w:val="en-US"/>
-        </w:rPr>
-        <w:t xml:space="preserve">, or become </w:t>
-      </w:r>
-      <w:proofErr w:type="gramStart"/>
-      <w:r>
-        <w:rPr>
-          <w:lang w:val="en-US"/>
-        </w:rPr>
-        <w:t xml:space="preserve">one </w:t>
-      </w:r>
-      <w:proofErr w:type="gramEnd"/>
-      <w:r>
-        <w:rPr>
-          <w:lang w:val="en-US"/>
-        </w:rPr>
-        <w:sym w:font="Wingdings" w:char="F04A"/>
-      </w:r>
-      <w:r>
-        <w:rPr>
-          <w:lang w:val="en-US"/>
-        </w:rPr>
-        <w:t>.</w:t>
-      </w:r>
-    </w:p>
-    <w:p>
-      <w:pPr>
-        <w:pStyle w:val="Heading1"/>
-        <w:rPr>
-          <w:lang w:val="en-US"/>
-        </w:rPr>
-      </w:pPr>
-      <w:bookmarkStart w:id="9" w:name="_Toc334520291"/>
+      <w:bookmarkStart w:id="10" w:name="_Toc351228746"/>
       <w:r>
         <w:rPr>
           <w:lang w:val="en-US"/>
         </w:rPr>
         <w:t>References</w:t>
       </w:r>
-      <w:bookmarkEnd w:id="9"/>
+      <w:bookmarkEnd w:id="10"/>
     </w:p>
     <w:p>
       <w:pPr>
@@ -2884,9 +2228,8 @@
           <w:lang w:val="en-US"/>
         </w:rPr>
       </w:pPr>
-      <w:bookmarkStart w:id="10" w:name="_GoBack"/>
-      <w:bookmarkEnd w:id="10"/>
-    </w:p>
+    </w:p>
+    <w:bookmarkEnd w:id="0"/>
     <w:p>
       <w:pPr>
         <w:jc w:val="both"/>
@@ -2990,7 +2333,7 @@
           <w:rPr>
             <w:noProof/>
           </w:rPr>
-          <w:t>4</w:t>
+          <w:t>1</w:t>
         </w:r>
         <w:r>
           <w:rPr>
@@ -4863,7 +4206,7 @@
 </file>
 
 <file path=customXml/itemProps1.xml><?xml version="1.0" encoding="utf-8"?>
-<ds:datastoreItem xmlns:ds="http://schemas.openxmlformats.org/officeDocument/2006/customXml" ds:itemID="{DA8DCA2C-72B1-497E-8C7C-5C0F5D61A87B}">
+<ds:datastoreItem xmlns:ds="http://schemas.openxmlformats.org/officeDocument/2006/customXml" ds:itemID="{87CFD385-2BDC-4B42-90F5-00D0AF21B1C0}">
   <ds:schemaRefs>
     <ds:schemaRef ds:uri="http://schemas.openxmlformats.org/officeDocument/2006/bibliography"/>
   </ds:schemaRefs>

</xml_diff>